<commit_message>
esl: working on documentation
</commit_message>
<xml_diff>
--- a/diplomski.docx
+++ b/diplomski.docx
@@ -2425,19 +2425,7 @@
                               <w:rPr>
                                 <w:lang w:val="sr-Latn-RS"/>
                               </w:rPr>
-                              <w:t xml:space="preserve">2. </w:t>
-                            </w:r>
-                            <w:r>
-                              <w:rPr>
-                                <w:lang w:val="sr-Latn-RS"/>
-                              </w:rPr>
-                              <w:t>P</w:t>
-                            </w:r>
-                            <w:r>
-                              <w:rPr>
-                                <w:lang w:val="sr-Latn-RS"/>
-                              </w:rPr>
-                              <w:t>rojektovati digitaln</w:t>
+                              <w:t>2. Projektovati digitaln</w:t>
                             </w:r>
                             <w:r>
                               <w:rPr>
@@ -2467,31 +2455,7 @@
                               <w:rPr>
                                 <w:lang w:val="sr-Latn-RS"/>
                               </w:rPr>
-                              <w:t xml:space="preserve">3. </w:t>
-                            </w:r>
-                            <w:r>
-                              <w:rPr>
-                                <w:lang w:val="sr-Latn-RS"/>
-                              </w:rPr>
-                              <w:t>V</w:t>
-                            </w:r>
-                            <w:r>
-                              <w:rPr>
-                                <w:lang w:val="sr-Latn-RS"/>
-                              </w:rPr>
-                              <w:t>erifik</w:t>
-                            </w:r>
-                            <w:r>
-                              <w:rPr>
-                                <w:lang w:val="sr-Latn-RS"/>
-                              </w:rPr>
-                              <w:t>ovati projektovani digitalni sistem</w:t>
-                            </w:r>
-                            <w:r>
-                              <w:rPr>
-                                <w:lang w:val="sr-Latn-RS"/>
-                              </w:rPr>
-                              <w:t xml:space="preserve"> kori</w:t>
+                              <w:t>3. Verifikovati projektovani digitalni sistem kori</w:t>
                             </w:r>
                             <w:r>
                               <w:rPr>
@@ -2585,19 +2549,7 @@
                         <w:rPr>
                           <w:lang w:val="sr-Latn-RS"/>
                         </w:rPr>
-                        <w:t xml:space="preserve">2. </w:t>
-                      </w:r>
-                      <w:r>
-                        <w:rPr>
-                          <w:lang w:val="sr-Latn-RS"/>
-                        </w:rPr>
-                        <w:t>P</w:t>
-                      </w:r>
-                      <w:r>
-                        <w:rPr>
-                          <w:lang w:val="sr-Latn-RS"/>
-                        </w:rPr>
-                        <w:t>rojektovati digitaln</w:t>
+                        <w:t>2. Projektovati digitaln</w:t>
                       </w:r>
                       <w:r>
                         <w:rPr>
@@ -2627,31 +2579,7 @@
                         <w:rPr>
                           <w:lang w:val="sr-Latn-RS"/>
                         </w:rPr>
-                        <w:t xml:space="preserve">3. </w:t>
-                      </w:r>
-                      <w:r>
-                        <w:rPr>
-                          <w:lang w:val="sr-Latn-RS"/>
-                        </w:rPr>
-                        <w:t>V</w:t>
-                      </w:r>
-                      <w:r>
-                        <w:rPr>
-                          <w:lang w:val="sr-Latn-RS"/>
-                        </w:rPr>
-                        <w:t>erifik</w:t>
-                      </w:r>
-                      <w:r>
-                        <w:rPr>
-                          <w:lang w:val="sr-Latn-RS"/>
-                        </w:rPr>
-                        <w:t>ovati projektovani digitalni sistem</w:t>
-                      </w:r>
-                      <w:r>
-                        <w:rPr>
-                          <w:lang w:val="sr-Latn-RS"/>
-                        </w:rPr>
-                        <w:t xml:space="preserve"> kori</w:t>
+                        <w:t>3. Verifikovati projektovani digitalni sistem kori</w:t>
                       </w:r>
                       <w:r>
                         <w:rPr>
@@ -2960,11 +2888,19 @@
                               <w:spacing w:before="59"/>
                               <w:ind w:left="101"/>
                             </w:pPr>
+                            <w:proofErr w:type="spellStart"/>
                             <w:r>
                               <w:rPr>
                                 <w:sz w:val="20"/>
                               </w:rPr>
-                              <w:t xml:space="preserve">Primerak za: </w:t>
+                              <w:t>Primerak</w:t>
+                            </w:r>
+                            <w:proofErr w:type="spellEnd"/>
+                            <w:r>
+                              <w:rPr>
+                                <w:sz w:val="20"/>
+                              </w:rPr>
+                              <w:t xml:space="preserve"> za: </w:t>
                             </w:r>
                             <w:r>
                               <w:rPr>
@@ -2977,7 +2913,21 @@
                               <w:rPr>
                                 <w:sz w:val="20"/>
                               </w:rPr>
-                              <w:t xml:space="preserve">- Studenta; </w:t>
+                              <w:t xml:space="preserve">- </w:t>
+                            </w:r>
+                            <w:proofErr w:type="spellStart"/>
+                            <w:r>
+                              <w:rPr>
+                                <w:sz w:val="20"/>
+                              </w:rPr>
+                              <w:t>Studenta</w:t>
+                            </w:r>
+                            <w:proofErr w:type="spellEnd"/>
+                            <w:r>
+                              <w:rPr>
+                                <w:sz w:val="20"/>
+                              </w:rPr>
+                              <w:t xml:space="preserve">; </w:t>
                             </w:r>
                             <w:r>
                               <w:rPr>
@@ -2990,8 +2940,44 @@
                               <w:rPr>
                                 <w:sz w:val="20"/>
                               </w:rPr>
-                              <w:t>- Studentsku službu fakulteta</w:t>
+                              <w:t xml:space="preserve">- </w:t>
                             </w:r>
+                            <w:proofErr w:type="spellStart"/>
+                            <w:r>
+                              <w:rPr>
+                                <w:sz w:val="20"/>
+                              </w:rPr>
+                              <w:t>Studentsku</w:t>
+                            </w:r>
+                            <w:proofErr w:type="spellEnd"/>
+                            <w:r>
+                              <w:rPr>
+                                <w:sz w:val="20"/>
+                              </w:rPr>
+                              <w:t xml:space="preserve"> </w:t>
+                            </w:r>
+                            <w:proofErr w:type="spellStart"/>
+                            <w:r>
+                              <w:rPr>
+                                <w:sz w:val="20"/>
+                              </w:rPr>
+                              <w:t>službu</w:t>
+                            </w:r>
+                            <w:proofErr w:type="spellEnd"/>
+                            <w:r>
+                              <w:rPr>
+                                <w:sz w:val="20"/>
+                              </w:rPr>
+                              <w:t xml:space="preserve"> </w:t>
+                            </w:r>
+                            <w:proofErr w:type="spellStart"/>
+                            <w:r>
+                              <w:rPr>
+                                <w:sz w:val="20"/>
+                              </w:rPr>
+                              <w:t>fakulteta</w:t>
+                            </w:r>
+                            <w:proofErr w:type="spellEnd"/>
                           </w:p>
                         </w:txbxContent>
                       </wps:txbx>
@@ -3015,11 +3001,19 @@
                         <w:spacing w:before="59"/>
                         <w:ind w:left="101"/>
                       </w:pPr>
+                      <w:proofErr w:type="spellStart"/>
                       <w:r>
                         <w:rPr>
                           <w:sz w:val="20"/>
                         </w:rPr>
-                        <w:t xml:space="preserve">Primerak za: </w:t>
+                        <w:t>Primerak</w:t>
+                      </w:r>
+                      <w:proofErr w:type="spellEnd"/>
+                      <w:r>
+                        <w:rPr>
+                          <w:sz w:val="20"/>
+                        </w:rPr>
+                        <w:t xml:space="preserve"> za: </w:t>
                       </w:r>
                       <w:r>
                         <w:rPr>
@@ -3032,7 +3026,21 @@
                         <w:rPr>
                           <w:sz w:val="20"/>
                         </w:rPr>
-                        <w:t xml:space="preserve">- Studenta; </w:t>
+                        <w:t xml:space="preserve">- </w:t>
+                      </w:r>
+                      <w:proofErr w:type="spellStart"/>
+                      <w:r>
+                        <w:rPr>
+                          <w:sz w:val="20"/>
+                        </w:rPr>
+                        <w:t>Studenta</w:t>
+                      </w:r>
+                      <w:proofErr w:type="spellEnd"/>
+                      <w:r>
+                        <w:rPr>
+                          <w:sz w:val="20"/>
+                        </w:rPr>
+                        <w:t xml:space="preserve">; </w:t>
                       </w:r>
                       <w:r>
                         <w:rPr>
@@ -3045,8 +3053,44 @@
                         <w:rPr>
                           <w:sz w:val="20"/>
                         </w:rPr>
-                        <w:t>- Studentsku službu fakulteta</w:t>
+                        <w:t xml:space="preserve">- </w:t>
                       </w:r>
+                      <w:proofErr w:type="spellStart"/>
+                      <w:r>
+                        <w:rPr>
+                          <w:sz w:val="20"/>
+                        </w:rPr>
+                        <w:t>Studentsku</w:t>
+                      </w:r>
+                      <w:proofErr w:type="spellEnd"/>
+                      <w:r>
+                        <w:rPr>
+                          <w:sz w:val="20"/>
+                        </w:rPr>
+                        <w:t xml:space="preserve"> </w:t>
+                      </w:r>
+                      <w:proofErr w:type="spellStart"/>
+                      <w:r>
+                        <w:rPr>
+                          <w:sz w:val="20"/>
+                        </w:rPr>
+                        <w:t>službu</w:t>
+                      </w:r>
+                      <w:proofErr w:type="spellEnd"/>
+                      <w:r>
+                        <w:rPr>
+                          <w:sz w:val="20"/>
+                        </w:rPr>
+                        <w:t xml:space="preserve"> </w:t>
+                      </w:r>
+                      <w:proofErr w:type="spellStart"/>
+                      <w:r>
+                        <w:rPr>
+                          <w:sz w:val="20"/>
+                        </w:rPr>
+                        <w:t>fakulteta</w:t>
+                      </w:r>
+                      <w:proofErr w:type="spellEnd"/>
                     </w:p>
                   </w:txbxContent>
                 </v:textbox>
@@ -8757,16 +8801,7 @@
                 <w:szCs w:val="18"/>
                 <w:lang w:val="sr-Latn-RS"/>
               </w:rPr>
-              <w:t>The accelerator is implemented on a FPGA chip</w:t>
-            </w:r>
-            <w:r>
-              <w:rPr>
-                <w:color w:val="000000"/>
-                <w:sz w:val="18"/>
-                <w:szCs w:val="18"/>
-                <w:lang w:val="sr-Latn-RS"/>
-              </w:rPr>
-              <w:t>.</w:t>
+              <w:t>The accelerator is implemented on a FPGA chip.</w:t>
             </w:r>
           </w:p>
         </w:tc>
@@ -10495,7 +10530,7 @@
             <w:webHidden/>
             <w:lang w:val="sr-Latn-RS"/>
           </w:rPr>
-          <w:t>10</w:t>
+          <w:t>13</w:t>
         </w:r>
         <w:r>
           <w:rPr>
@@ -10588,7 +10623,7 @@
             <w:webHidden/>
             <w:lang w:val="sr-Latn-RS"/>
           </w:rPr>
-          <w:t>10</w:t>
+          <w:t>13</w:t>
         </w:r>
         <w:r>
           <w:rPr>
@@ -10681,7 +10716,7 @@
             <w:webHidden/>
             <w:lang w:val="sr-Latn-RS"/>
           </w:rPr>
-          <w:t>10</w:t>
+          <w:t>14</w:t>
         </w:r>
         <w:r>
           <w:rPr>
@@ -10774,7 +10809,7 @@
             <w:webHidden/>
             <w:lang w:val="sr-Latn-RS"/>
           </w:rPr>
-          <w:t>10</w:t>
+          <w:t>14</w:t>
         </w:r>
         <w:r>
           <w:rPr>
@@ -10867,7 +10902,7 @@
             <w:webHidden/>
             <w:lang w:val="sr-Latn-RS"/>
           </w:rPr>
-          <w:t>10</w:t>
+          <w:t>14</w:t>
         </w:r>
         <w:r>
           <w:rPr>
@@ -10943,7 +10978,7 @@
             <w:webHidden/>
             <w:lang w:val="sr-Latn-RS"/>
           </w:rPr>
-          <w:t>11</w:t>
+          <w:t>15</w:t>
         </w:r>
         <w:r>
           <w:rPr>
@@ -11036,7 +11071,7 @@
             <w:webHidden/>
             <w:lang w:val="sr-Latn-RS"/>
           </w:rPr>
-          <w:t>11</w:t>
+          <w:t>15</w:t>
         </w:r>
         <w:r>
           <w:rPr>
@@ -11133,7 +11168,7 @@
             <w:webHidden/>
             <w:lang w:val="sr-Latn-RS"/>
           </w:rPr>
-          <w:t>11</w:t>
+          <w:t>15</w:t>
         </w:r>
         <w:r>
           <w:rPr>
@@ -11230,7 +11265,7 @@
             <w:webHidden/>
             <w:lang w:val="sr-Latn-RS"/>
           </w:rPr>
-          <w:t>13</w:t>
+          <w:t>17</w:t>
         </w:r>
         <w:r>
           <w:rPr>
@@ -11327,7 +11362,7 @@
             <w:webHidden/>
             <w:lang w:val="sr-Latn-RS"/>
           </w:rPr>
-          <w:t>14</w:t>
+          <w:t>18</w:t>
         </w:r>
         <w:r>
           <w:rPr>
@@ -11420,7 +11455,7 @@
             <w:webHidden/>
             <w:lang w:val="sr-Latn-RS"/>
           </w:rPr>
-          <w:t>14</w:t>
+          <w:t>18</w:t>
         </w:r>
         <w:r>
           <w:rPr>
@@ -11513,7 +11548,7 @@
             <w:webHidden/>
             <w:lang w:val="sr-Latn-RS"/>
           </w:rPr>
-          <w:t>16</w:t>
+          <w:t>20</w:t>
         </w:r>
         <w:r>
           <w:rPr>
@@ -11610,7 +11645,7 @@
             <w:webHidden/>
             <w:lang w:val="sr-Latn-RS"/>
           </w:rPr>
-          <w:t>17</w:t>
+          <w:t>21</w:t>
         </w:r>
         <w:r>
           <w:rPr>
@@ -11707,7 +11742,7 @@
             <w:webHidden/>
             <w:lang w:val="sr-Latn-RS"/>
           </w:rPr>
-          <w:t>18</w:t>
+          <w:t>22</w:t>
         </w:r>
         <w:r>
           <w:rPr>
@@ -11804,7 +11839,7 @@
             <w:webHidden/>
             <w:lang w:val="sr-Latn-RS"/>
           </w:rPr>
-          <w:t>19</w:t>
+          <w:t>23</w:t>
         </w:r>
         <w:r>
           <w:rPr>
@@ -11897,7 +11932,7 @@
             <w:webHidden/>
             <w:lang w:val="sr-Latn-RS"/>
           </w:rPr>
-          <w:t>20</w:t>
+          <w:t>24</w:t>
         </w:r>
         <w:r>
           <w:rPr>
@@ -11994,7 +12029,7 @@
             <w:webHidden/>
             <w:lang w:val="sr-Latn-RS"/>
           </w:rPr>
-          <w:t>20</w:t>
+          <w:t>24</w:t>
         </w:r>
         <w:r>
           <w:rPr>
@@ -12091,7 +12126,7 @@
             <w:webHidden/>
             <w:lang w:val="sr-Latn-RS"/>
           </w:rPr>
-          <w:t>21</w:t>
+          <w:t>25</w:t>
         </w:r>
         <w:r>
           <w:rPr>
@@ -12188,7 +12223,7 @@
             <w:webHidden/>
             <w:lang w:val="sr-Latn-RS"/>
           </w:rPr>
-          <w:t>24</w:t>
+          <w:t>28</w:t>
         </w:r>
         <w:r>
           <w:rPr>
@@ -12281,7 +12316,7 @@
             <w:webHidden/>
             <w:lang w:val="sr-Latn-RS"/>
           </w:rPr>
-          <w:t>25</w:t>
+          <w:t>29</w:t>
         </w:r>
         <w:r>
           <w:rPr>
@@ -12378,7 +12413,7 @@
             <w:webHidden/>
             <w:lang w:val="sr-Latn-RS"/>
           </w:rPr>
-          <w:t>25</w:t>
+          <w:t>29</w:t>
         </w:r>
         <w:r>
           <w:rPr>
@@ -12475,7 +12510,7 @@
             <w:webHidden/>
             <w:lang w:val="sr-Latn-RS"/>
           </w:rPr>
-          <w:t>26</w:t>
+          <w:t>30</w:t>
         </w:r>
         <w:r>
           <w:rPr>
@@ -12572,7 +12607,7 @@
             <w:webHidden/>
             <w:lang w:val="sr-Latn-RS"/>
           </w:rPr>
-          <w:t>28</w:t>
+          <w:t>32</w:t>
         </w:r>
         <w:r>
           <w:rPr>
@@ -12665,7 +12700,7 @@
             <w:webHidden/>
             <w:lang w:val="sr-Latn-RS"/>
           </w:rPr>
-          <w:t>29</w:t>
+          <w:t>33</w:t>
         </w:r>
         <w:r>
           <w:rPr>
@@ -12741,7 +12776,7 @@
             <w:webHidden/>
             <w:lang w:val="sr-Latn-RS"/>
           </w:rPr>
-          <w:t>30</w:t>
+          <w:t>34</w:t>
         </w:r>
         <w:r>
           <w:rPr>
@@ -12834,7 +12869,7 @@
             <w:webHidden/>
             <w:lang w:val="sr-Latn-RS"/>
           </w:rPr>
-          <w:t>30</w:t>
+          <w:t>34</w:t>
         </w:r>
         <w:r>
           <w:rPr>
@@ -12927,7 +12962,7 @@
             <w:webHidden/>
             <w:lang w:val="sr-Latn-RS"/>
           </w:rPr>
-          <w:t>30</w:t>
+          <w:t>34</w:t>
         </w:r>
         <w:r>
           <w:rPr>
@@ -13024,7 +13059,7 @@
             <w:webHidden/>
             <w:lang w:val="sr-Latn-RS"/>
           </w:rPr>
-          <w:t>30</w:t>
+          <w:t>34</w:t>
         </w:r>
         <w:r>
           <w:rPr>
@@ -13121,7 +13156,7 @@
             <w:webHidden/>
             <w:lang w:val="sr-Latn-RS"/>
           </w:rPr>
-          <w:t>30</w:t>
+          <w:t>34</w:t>
         </w:r>
         <w:r>
           <w:rPr>
@@ -13218,7 +13253,7 @@
             <w:webHidden/>
             <w:lang w:val="sr-Latn-RS"/>
           </w:rPr>
-          <w:t>30</w:t>
+          <w:t>34</w:t>
         </w:r>
         <w:r>
           <w:rPr>
@@ -13315,7 +13350,7 @@
             <w:webHidden/>
             <w:lang w:val="sr-Latn-RS"/>
           </w:rPr>
-          <w:t>30</w:t>
+          <w:t>34</w:t>
         </w:r>
         <w:r>
           <w:rPr>
@@ -13412,7 +13447,7 @@
             <w:webHidden/>
             <w:lang w:val="sr-Latn-RS"/>
           </w:rPr>
-          <w:t>30</w:t>
+          <w:t>34</w:t>
         </w:r>
         <w:r>
           <w:rPr>
@@ -13509,7 +13544,7 @@
             <w:webHidden/>
             <w:lang w:val="sr-Latn-RS"/>
           </w:rPr>
-          <w:t>30</w:t>
+          <w:t>34</w:t>
         </w:r>
         <w:r>
           <w:rPr>
@@ -13606,7 +13641,7 @@
             <w:webHidden/>
             <w:lang w:val="sr-Latn-RS"/>
           </w:rPr>
-          <w:t>30</w:t>
+          <w:t>34</w:t>
         </w:r>
         <w:r>
           <w:rPr>
@@ -13703,7 +13738,7 @@
             <w:webHidden/>
             <w:lang w:val="sr-Latn-RS"/>
           </w:rPr>
-          <w:t>30</w:t>
+          <w:t>34</w:t>
         </w:r>
         <w:r>
           <w:rPr>
@@ -13796,7 +13831,7 @@
             <w:webHidden/>
             <w:lang w:val="sr-Latn-RS"/>
           </w:rPr>
-          <w:t>30</w:t>
+          <w:t>34</w:t>
         </w:r>
         <w:r>
           <w:rPr>
@@ -13872,7 +13907,7 @@
             <w:webHidden/>
             <w:lang w:val="sr-Latn-RS"/>
           </w:rPr>
-          <w:t>31</w:t>
+          <w:t>35</w:t>
         </w:r>
         <w:r>
           <w:rPr>
@@ -13948,7 +13983,7 @@
             <w:webHidden/>
             <w:lang w:val="sr-Latn-RS"/>
           </w:rPr>
-          <w:t>32</w:t>
+          <w:t>36</w:t>
         </w:r>
         <w:r>
           <w:rPr>
@@ -14024,7 +14059,7 @@
             <w:webHidden/>
             <w:lang w:val="sr-Latn-RS"/>
           </w:rPr>
-          <w:t>33</w:t>
+          <w:t>37</w:t>
         </w:r>
         <w:r>
           <w:rPr>
@@ -14100,7 +14135,7 @@
             <w:webHidden/>
             <w:lang w:val="sr-Latn-RS"/>
           </w:rPr>
-          <w:t>34</w:t>
+          <w:t>38</w:t>
         </w:r>
         <w:r>
           <w:rPr>
@@ -14634,7 +14669,7 @@
             <w:webHidden/>
             <w:lang w:val="sr-Latn-RS"/>
           </w:rPr>
-          <w:t>12</w:t>
+          <w:t>16</w:t>
         </w:r>
         <w:r>
           <w:rPr>
@@ -14716,7 +14751,7 @@
             <w:webHidden/>
             <w:lang w:val="sr-Latn-RS"/>
           </w:rPr>
-          <w:t>14</w:t>
+          <w:t>18</w:t>
         </w:r>
         <w:r>
           <w:rPr>
@@ -14808,7 +14843,7 @@
             <w:webHidden/>
             <w:lang w:val="sr-Latn-RS"/>
           </w:rPr>
-          <w:t>15</w:t>
+          <w:t>19</w:t>
         </w:r>
         <w:r>
           <w:rPr>
@@ -14890,7 +14925,7 @@
             <w:webHidden/>
             <w:lang w:val="sr-Latn-RS"/>
           </w:rPr>
-          <w:t>18</w:t>
+          <w:t>22</w:t>
         </w:r>
         <w:r>
           <w:rPr>
@@ -14990,7 +15025,7 @@
             <w:webHidden/>
             <w:lang w:val="sr-Latn-RS"/>
           </w:rPr>
-          <w:t>19</w:t>
+          <w:t>23</w:t>
         </w:r>
         <w:r>
           <w:rPr>
@@ -15090,7 +15125,7 @@
             <w:webHidden/>
             <w:lang w:val="sr-Latn-RS"/>
           </w:rPr>
-          <w:t>23</w:t>
+          <w:t>27</w:t>
         </w:r>
         <w:r>
           <w:rPr>
@@ -15190,7 +15225,7 @@
             <w:webHidden/>
             <w:lang w:val="sr-Latn-RS"/>
           </w:rPr>
-          <w:t>24</w:t>
+          <w:t>28</w:t>
         </w:r>
         <w:r>
           <w:rPr>
@@ -15290,7 +15325,7 @@
             <w:webHidden/>
             <w:lang w:val="sr-Latn-RS"/>
           </w:rPr>
-          <w:t>27</w:t>
+          <w:t>31</w:t>
         </w:r>
         <w:r>
           <w:rPr>
@@ -15390,7 +15425,7 @@
             <w:webHidden/>
             <w:lang w:val="sr-Latn-RS"/>
           </w:rPr>
-          <w:t>28</w:t>
+          <w:t>32</w:t>
         </w:r>
         <w:r>
           <w:rPr>
@@ -15472,7 +15507,7 @@
             <w:webHidden/>
             <w:lang w:val="sr-Latn-RS"/>
           </w:rPr>
-          <w:t>29</w:t>
+          <w:t>33</w:t>
         </w:r>
         <w:r>
           <w:rPr>
@@ -15616,7 +15651,7 @@
             <w:webHidden/>
             <w:lang w:val="sr-Latn-RS"/>
           </w:rPr>
-          <w:t>21</w:t>
+          <w:t>25</w:t>
         </w:r>
         <w:r>
           <w:rPr>
@@ -15698,7 +15733,7 @@
             <w:webHidden/>
             <w:lang w:val="sr-Latn-RS"/>
           </w:rPr>
-          <w:t>22</w:t>
+          <w:t>26</w:t>
         </w:r>
         <w:r>
           <w:rPr>
@@ -30861,10 +30896,14 @@
       <w:pPr>
         <w:pStyle w:val="Paragraf"/>
         <w:keepNext/>
+        <w:rPr>
+          <w:lang w:val="sr-Latn-RS"/>
+        </w:rPr>
       </w:pPr>
       <w:r>
         <w:rPr>
           <w:noProof/>
+          <w:lang w:val="sr-Latn-RS"/>
         </w:rPr>
         <w:lastRenderedPageBreak/>
         <w:drawing>
@@ -30917,33 +30956,53 @@
         </w:rPr>
       </w:pPr>
       <w:r>
+        <w:rPr>
+          <w:lang w:val="sr-Latn-RS"/>
+        </w:rPr>
         <w:t xml:space="preserve">Slika </w:t>
       </w:r>
       <w:r>
+        <w:rPr>
+          <w:lang w:val="sr-Latn-RS"/>
+        </w:rPr>
         <w:fldChar w:fldCharType="begin"/>
       </w:r>
       <w:r>
+        <w:rPr>
+          <w:lang w:val="sr-Latn-RS"/>
+        </w:rPr>
         <w:instrText xml:space="preserve"> SEQ Slika \* ARABIC </w:instrText>
       </w:r>
       <w:r>
+        <w:rPr>
+          <w:lang w:val="sr-Latn-RS"/>
+        </w:rPr>
         <w:fldChar w:fldCharType="separate"/>
       </w:r>
       <w:r>
         <w:rPr>
           <w:noProof/>
+          <w:lang w:val="sr-Latn-RS"/>
         </w:rPr>
         <w:t>5</w:t>
       </w:r>
       <w:r>
+        <w:rPr>
+          <w:lang w:val="sr-Latn-RS"/>
+        </w:rPr>
         <w:fldChar w:fldCharType="end"/>
       </w:r>
       <w:r>
+        <w:rPr>
+          <w:lang w:val="sr-Latn-RS"/>
+        </w:rPr>
         <w:t xml:space="preserve"> </w:t>
       </w:r>
       <w:r>
         <w:rPr>
           <w:b w:val="0"/>
           <w:bCs/>
+          <w:lang w:val="sr-Latn-RS"/>
         </w:rPr>
         <w:t>Odnos između tradicionalnih i ESL metodologije razvoja elektronskih uređaja</w:t>
       </w:r>
@@ -30995,79 +31054,15 @@
           <w:szCs w:val="22"/>
           <w:lang w:val="sr-Latn-RS"/>
         </w:rPr>
-        <w:t>Pisanje s</w:t>
-      </w:r>
-      <w:r>
-        <w:rPr>
-          <w:b/>
-          <w:bCs/>
-          <w:sz w:val="24"/>
-          <w:szCs w:val="22"/>
-          <w:lang w:val="sr-Latn-RS"/>
-        </w:rPr>
-        <w:t>pecifikacij</w:t>
-      </w:r>
-      <w:r>
-        <w:rPr>
-          <w:b/>
-          <w:bCs/>
-          <w:sz w:val="24"/>
-          <w:szCs w:val="22"/>
-          <w:lang w:val="sr-Latn-RS"/>
-        </w:rPr>
-        <w:t>e</w:t>
-      </w:r>
-      <w:r>
-        <w:rPr>
-          <w:b/>
-          <w:bCs/>
-          <w:sz w:val="24"/>
-          <w:szCs w:val="22"/>
-          <w:lang w:val="sr-Latn-RS"/>
-        </w:rPr>
-        <w:t xml:space="preserve"> i modelovanje</w:t>
-      </w:r>
-      <w:r>
-        <w:rPr>
-          <w:b/>
-          <w:bCs/>
-          <w:sz w:val="24"/>
-          <w:szCs w:val="22"/>
-          <w:lang w:val="sr-Latn-RS"/>
-        </w:rPr>
-        <w:t xml:space="preserve"> </w:t>
-      </w:r>
-      <w:r>
-        <w:rPr>
-          <w:sz w:val="24"/>
-          <w:szCs w:val="22"/>
-          <w:lang w:val="sr-Latn-RS"/>
-        </w:rPr>
-        <w:t>–</w:t>
-      </w:r>
-      <w:r>
-        <w:rPr>
-          <w:sz w:val="24"/>
-          <w:szCs w:val="22"/>
-          <w:lang w:val="sr-Latn-RS"/>
-        </w:rPr>
-        <w:t xml:space="preserve"> </w:t>
-      </w:r>
-      <w:r>
-        <w:rPr>
-          <w:sz w:val="24"/>
-          <w:szCs w:val="22"/>
-          <w:lang w:val="sr-Latn-RS"/>
-        </w:rPr>
-        <w:t xml:space="preserve">predstavlja </w:t>
-      </w:r>
-      <w:r>
-        <w:rPr>
-          <w:sz w:val="24"/>
-          <w:szCs w:val="22"/>
-          <w:lang w:val="sr-Latn-RS"/>
-        </w:rPr>
-        <w:t xml:space="preserve">razvoj dokumenta koji opisuje sistem ili funkcionalnost koju uređaj treba da ispuni, zajedno sa njegovim ograničenjima. Specifikacija na najvišem nivou je </w:t>
+        <w:t xml:space="preserve">Pisanje specifikacije i modelovanje </w:t>
+      </w:r>
+      <w:r>
+        <w:rPr>
+          <w:sz w:val="24"/>
+          <w:szCs w:val="22"/>
+          <w:lang w:val="sr-Latn-RS"/>
+        </w:rPr>
+        <w:t xml:space="preserve">– predstavlja razvoj dokumenta koji opisuje sistem ili funkcionalnost koju uređaj treba da ispuni, zajedno sa njegovim ograničenjima. Specifikacija na najvišem nivou je </w:t>
       </w:r>
       <w:r>
         <w:rPr>
@@ -31341,47 +31336,7 @@
           <w:szCs w:val="22"/>
           <w:lang w:val="sr-Latn-RS"/>
         </w:rPr>
-        <w:t xml:space="preserve">Da bi se mogle uporediti karakteristike </w:t>
-      </w:r>
-      <w:r>
-        <w:rPr>
-          <w:sz w:val="24"/>
-          <w:szCs w:val="22"/>
-          <w:lang w:val="sr-Latn-RS"/>
-        </w:rPr>
-        <w:t>mogućih</w:t>
-      </w:r>
-      <w:r>
-        <w:rPr>
-          <w:sz w:val="24"/>
-          <w:szCs w:val="22"/>
-          <w:lang w:val="sr-Latn-RS"/>
-        </w:rPr>
-        <w:t xml:space="preserve"> implementacija, mogu se vršiti </w:t>
-      </w:r>
-      <w:r>
-        <w:rPr>
-          <w:sz w:val="24"/>
-          <w:szCs w:val="22"/>
-          <w:lang w:val="sr-Latn-RS"/>
-        </w:rPr>
-        <w:t>različite</w:t>
-      </w:r>
-      <w:r>
-        <w:rPr>
-          <w:sz w:val="24"/>
-          <w:szCs w:val="22"/>
-          <w:lang w:val="sr-Latn-RS"/>
-        </w:rPr>
-        <w:t xml:space="preserve"> analize</w:t>
-      </w:r>
-      <w:r>
-        <w:rPr>
-          <w:sz w:val="24"/>
-          <w:szCs w:val="22"/>
-          <w:lang w:val="sr-Latn-RS"/>
-        </w:rPr>
-        <w:t>, kao što su statička, dinamička, algoritamska, i druge. U ovom radu će se vršiti profajliranje koda, na osnovu kojeg će se izvršiti particionisanje</w:t>
+        <w:t>Da bi se mogle uporediti karakteristike mogućih implementacija, mogu se vršiti različite analize, kao što su statička, dinamička, algoritamska, i druge. U ovom radu će se vršiti profajliranje koda, na osnovu kojeg će se izvršiti particionisanje</w:t>
       </w:r>
       <w:r>
         <w:rPr>
@@ -31503,7 +31458,23 @@
           <w:szCs w:val="22"/>
           <w:lang w:val="sr-Latn-RS"/>
         </w:rPr>
-        <w:t>ditribuirani sistem)</w:t>
+        <w:t>di</w:t>
+      </w:r>
+      <w:r>
+        <w:rPr>
+          <w:sz w:val="24"/>
+          <w:szCs w:val="22"/>
+          <w:lang w:val="sr-Latn-RS"/>
+        </w:rPr>
+        <w:t>s</w:t>
+      </w:r>
+      <w:r>
+        <w:rPr>
+          <w:sz w:val="24"/>
+          <w:szCs w:val="22"/>
+          <w:lang w:val="sr-Latn-RS"/>
+        </w:rPr>
+        <w:t>tribuirani sistem)</w:t>
       </w:r>
       <w:r>
         <w:rPr>
@@ -31527,7 +31498,23 @@
           <w:szCs w:val="22"/>
           <w:lang w:val="sr-Latn-RS"/>
         </w:rPr>
-        <w:t>da li će jezgra biti upravljana događajima ili periodičnim signalima (klokom).</w:t>
+        <w:t>da li će jezgra biti upravljana</w:t>
+      </w:r>
+      <w:r>
+        <w:rPr>
+          <w:sz w:val="24"/>
+          <w:szCs w:val="22"/>
+          <w:lang w:val="sr-Latn-RS"/>
+        </w:rPr>
+        <w:t xml:space="preserve"> aperiodičnim</w:t>
+      </w:r>
+      <w:r>
+        <w:rPr>
+          <w:sz w:val="24"/>
+          <w:szCs w:val="22"/>
+          <w:lang w:val="sr-Latn-RS"/>
+        </w:rPr>
+        <w:t xml:space="preserve"> događajima ili periodičnim signalima (klokom).</w:t>
       </w:r>
       <w:r>
         <w:rPr>
@@ -31863,31 +31850,7 @@
           <w:szCs w:val="22"/>
           <w:lang w:val="sr-Latn-RS"/>
         </w:rPr>
-        <w:t>processing</w:t>
-      </w:r>
-      <w:r>
-        <w:rPr>
-          <w:sz w:val="24"/>
-          <w:szCs w:val="22"/>
-          <w:lang w:val="sr-Latn-RS"/>
-        </w:rPr>
-        <w:t xml:space="preserve">) </w:t>
-      </w:r>
-      <w:r>
-        <w:rPr>
-          <w:sz w:val="24"/>
-          <w:szCs w:val="22"/>
-          <w:lang w:val="sr-Latn-RS"/>
-        </w:rPr>
-        <w:t>koprocesori</w:t>
-      </w:r>
-      <w:r>
-        <w:rPr>
-          <w:sz w:val="24"/>
-          <w:szCs w:val="22"/>
-          <w:lang w:val="sr-Latn-RS"/>
-        </w:rPr>
-        <w:t xml:space="preserve">, VLIW (eng. </w:t>
+        <w:t xml:space="preserve">processing) koprocesori, VLIW (eng. </w:t>
       </w:r>
       <w:r>
         <w:rPr>
@@ -31987,15 +31950,7 @@
           <w:szCs w:val="22"/>
         </w:rPr>
         <w:lastRenderedPageBreak/>
-        <w:t>Verifikacija implementacije</w:t>
-      </w:r>
-      <w:r>
-        <w:rPr>
-          <w:b/>
-          <w:bCs/>
-          <w:szCs w:val="22"/>
-        </w:rPr>
-        <w:t xml:space="preserve"> </w:t>
+        <w:t xml:space="preserve">Verifikacija implementacije </w:t>
       </w:r>
       <w:r>
         <w:rPr>
@@ -32045,15 +32000,7 @@
           <w:sz w:val="23"/>
           <w:szCs w:val="23"/>
         </w:rPr>
-        <w:t xml:space="preserve">) </w:t>
-      </w:r>
-      <w:r>
-        <w:rPr>
-          <w:rFonts w:eastAsiaTheme="minorHAnsi"/>
-          <w:sz w:val="23"/>
-          <w:szCs w:val="23"/>
-        </w:rPr>
-        <w:t>komponente.</w:t>
+        <w:t>) komponente.</w:t>
       </w:r>
     </w:p>
     <w:p>
@@ -32102,43 +32049,7 @@
         <w:rPr>
           <w:lang w:val="sr-Latn-RS"/>
         </w:rPr>
-        <w:t>Konvolucija je operacija dodavanja svakog elementa svojim susedima, pomnožen</w:t>
-      </w:r>
-      <w:r>
-        <w:rPr>
-          <w:lang w:val="sr-Latn-RS"/>
-        </w:rPr>
-        <w:t>ih</w:t>
-      </w:r>
-      <w:r>
-        <w:rPr>
-          <w:lang w:val="sr-Latn-RS"/>
-        </w:rPr>
-        <w:t xml:space="preserve"> sa odgovarajućim koeficijent</w:t>
-      </w:r>
-      <w:r>
-        <w:rPr>
-          <w:lang w:val="sr-Latn-RS"/>
-        </w:rPr>
-        <w:t>ima</w:t>
-      </w:r>
-      <w:r>
-        <w:rPr>
-          <w:lang w:val="sr-Latn-RS"/>
-        </w:rPr>
-        <w:t>. Ako imamo dve 3x3 matrice</w:t>
-      </w:r>
-      <w:r>
-        <w:rPr>
-          <w:lang w:val="sr-Latn-RS"/>
-        </w:rPr>
-        <w:t xml:space="preserve"> istih dimenzija</w:t>
-      </w:r>
-      <w:r>
-        <w:rPr>
-          <w:lang w:val="sr-Latn-RS"/>
-        </w:rPr>
-        <w:t>, onda konvolucija se definiše na sledeći način:</w:t>
+        <w:t>Konvolucija je operacija dodavanja svakog elementa svojim susedima, pomnoženih sa odgovarajućim koeficijentima. Ako imamo dve 3x3 matrice istih dimenzija, onda konvolucija se definiše na sledeći način:</w:t>
       </w:r>
       <w:r>
         <w:rPr>
@@ -32169,6 +32080,7 @@
       <w:r>
         <w:rPr>
           <w:noProof/>
+          <w:lang w:val="sr-Latn-RS"/>
         </w:rPr>
         <w:drawing>
           <wp:inline distT="0" distB="0" distL="0" distR="0" wp14:anchorId="7EBC0BF1" wp14:editId="0F2308D3">
@@ -32238,19 +32150,25 @@
         <w:rPr>
           <w:lang w:val="sr-Latn-RS"/>
         </w:rPr>
-        <w:t>. Slično se definiše i za veće dimenzije matrica.</w:t>
-      </w:r>
-      <w:r>
-        <w:rPr>
-          <w:lang w:val="sr-Latn-RS"/>
-        </w:rPr>
-        <w:t xml:space="preserve"> </w:t>
-      </w:r>
-      <w:r>
-        <w:rPr>
-          <w:lang w:val="sr-Latn-RS"/>
-        </w:rPr>
-        <w:t>Formalna matematička definicija je data u glavi 2.</w:t>
+        <w:t xml:space="preserve">. Slično se definiše i za veće dimenzije matrica. </w:t>
+      </w:r>
+      <w:r>
+        <w:rPr>
+          <w:lang w:val="sr-Latn-RS"/>
+        </w:rPr>
+        <w:t>Formalna matematička definicija je data u glavi 2</w:t>
+      </w:r>
+      <w:r>
+        <w:rPr>
+          <w:lang w:val="sr-Latn-RS"/>
+        </w:rPr>
+        <w:t>, i pokazano je kako je Furijeova transformacija povezana sa konvolucijom</w:t>
+      </w:r>
+      <w:r>
+        <w:rPr>
+          <w:lang w:val="sr-Latn-RS"/>
+        </w:rPr>
+        <w:t>.</w:t>
       </w:r>
     </w:p>
     <w:p>
@@ -32258,10 +32176,14 @@
         <w:pStyle w:val="TextBody"/>
         <w:keepNext/>
         <w:ind w:firstLine="0"/>
+        <w:rPr>
+          <w:lang w:val="sr-Latn-RS"/>
+        </w:rPr>
       </w:pPr>
       <w:r>
         <w:rPr>
           <w:noProof/>
+          <w:lang w:val="sr-Latn-RS"/>
         </w:rPr>
         <w:drawing>
           <wp:inline distT="0" distB="0" distL="0" distR="0" wp14:anchorId="6E0B3BBF" wp14:editId="00C05913">
@@ -32317,30 +32239,47 @@
         </w:rPr>
       </w:pPr>
       <w:r>
+        <w:rPr>
+          <w:lang w:val="sr-Latn-RS"/>
+        </w:rPr>
         <w:t xml:space="preserve">Slika </w:t>
       </w:r>
       <w:r>
+        <w:rPr>
+          <w:lang w:val="sr-Latn-RS"/>
+        </w:rPr>
         <w:fldChar w:fldCharType="begin"/>
       </w:r>
       <w:r>
+        <w:rPr>
+          <w:lang w:val="sr-Latn-RS"/>
+        </w:rPr>
         <w:instrText xml:space="preserve"> SEQ Slika \* ARABIC </w:instrText>
       </w:r>
       <w:r>
+        <w:rPr>
+          <w:lang w:val="sr-Latn-RS"/>
+        </w:rPr>
         <w:fldChar w:fldCharType="separate"/>
       </w:r>
       <w:r>
         <w:rPr>
           <w:noProof/>
+          <w:lang w:val="sr-Latn-RS"/>
         </w:rPr>
         <w:t>6</w:t>
       </w:r>
       <w:r>
+        <w:rPr>
+          <w:lang w:val="sr-Latn-RS"/>
+        </w:rPr>
         <w:fldChar w:fldCharType="end"/>
       </w:r>
       <w:r>
         <w:rPr>
           <w:b w:val="0"/>
           <w:bCs/>
+          <w:lang w:val="sr-Latn-RS"/>
         </w:rPr>
         <w:t xml:space="preserve"> Konvolucija matrica</w:t>
       </w:r>
@@ -32375,15 +32314,7 @@
           <w:szCs w:val="22"/>
           <w:lang w:val="sr-Latn-RS"/>
         </w:rPr>
-        <w:t xml:space="preserve">U ovom koraku je izvršeno upoređivanje </w:t>
-      </w:r>
-      <w:r>
-        <w:rPr>
-          <w:sz w:val="24"/>
-          <w:szCs w:val="22"/>
-          <w:lang w:val="sr-Latn-RS"/>
-        </w:rPr>
-        <w:t xml:space="preserve">performansi različitih algoritama i delova algoritma. Implementacijom konvolucije po definiciji se postiže vremenska složenost od </w:t>
+        <w:t xml:space="preserve">U ovom koraku je izvršeno upoređivanje performansi različitih algoritama i delova algoritma. Implementacijom konvolucije po definiciji se postiže vremenska složenost od </w:t>
       </w:r>
       <m:oMath>
         <m:r>
@@ -32723,153 +32654,6 @@
               </w:rPr>
               <m:t>∙</m:t>
             </m:r>
-            <m:sSub>
-              <m:sSubPr>
-                <m:ctrlPr>
-                  <w:rPr>
-                    <w:rFonts w:ascii="Cambria Math" w:hAnsi="Cambria Math"/>
-                    <w:i/>
-                    <w:sz w:val="24"/>
-                    <w:szCs w:val="22"/>
-                    <w:lang w:val="sr-Latn-RS"/>
-                  </w:rPr>
-                </m:ctrlPr>
-              </m:sSubPr>
-              <m:e>
-                <m:r>
-                  <w:rPr>
-                    <w:rFonts w:ascii="Cambria Math" w:hAnsi="Cambria Math"/>
-                    <w:sz w:val="24"/>
-                    <w:szCs w:val="22"/>
-                    <w:lang w:val="sr-Latn-RS"/>
-                  </w:rPr>
-                  <m:t>log</m:t>
-                </m:r>
-              </m:e>
-              <m:sub>
-                <m:r>
-                  <w:rPr>
-                    <w:rFonts w:ascii="Cambria Math" w:hAnsi="Cambria Math"/>
-                    <w:sz w:val="24"/>
-                    <w:szCs w:val="22"/>
-                    <w:lang w:val="sr-Latn-RS"/>
-                  </w:rPr>
-                  <m:t>2</m:t>
-                </m:r>
-              </m:sub>
-            </m:sSub>
-            <m:d>
-              <m:dPr>
-                <m:ctrlPr>
-                  <w:rPr>
-                    <w:rFonts w:ascii="Cambria Math" w:hAnsi="Cambria Math"/>
-                    <w:i/>
-                    <w:sz w:val="24"/>
-                    <w:szCs w:val="22"/>
-                    <w:lang w:val="sr-Latn-RS"/>
-                  </w:rPr>
-                </m:ctrlPr>
-              </m:dPr>
-              <m:e>
-                <m:sSub>
-                  <m:sSubPr>
-                    <m:ctrlPr>
-                      <w:rPr>
-                        <w:rFonts w:ascii="Cambria Math" w:hAnsi="Cambria Math"/>
-                        <w:i/>
-                        <w:sz w:val="24"/>
-                        <w:szCs w:val="22"/>
-                        <w:lang w:val="sr-Latn-RS"/>
-                      </w:rPr>
-                    </m:ctrlPr>
-                  </m:sSubPr>
-                  <m:e>
-                    <m:r>
-                      <w:rPr>
-                        <w:rFonts w:ascii="Cambria Math" w:hAnsi="Cambria Math"/>
-                        <w:sz w:val="24"/>
-                        <w:szCs w:val="22"/>
-                        <w:lang w:val="sr-Latn-RS"/>
-                      </w:rPr>
-                      <m:t>A</m:t>
-                    </m:r>
-                  </m:e>
-                  <m:sub>
-                    <m:r>
-                      <w:rPr>
-                        <w:rFonts w:ascii="Cambria Math" w:hAnsi="Cambria Math"/>
-                        <w:sz w:val="24"/>
-                        <w:szCs w:val="22"/>
-                        <w:lang w:val="sr-Latn-RS"/>
-                      </w:rPr>
-                      <m:t>H</m:t>
-                    </m:r>
-                  </m:sub>
-                </m:sSub>
-                <m:r>
-                  <w:rPr>
-                    <w:rFonts w:ascii="Cambria Math" w:hAnsi="Cambria Math"/>
-                    <w:sz w:val="24"/>
-                    <w:szCs w:val="22"/>
-                    <w:lang w:val="sr-Latn-RS"/>
-                  </w:rPr>
-                  <m:t>+</m:t>
-                </m:r>
-                <m:sSub>
-                  <m:sSubPr>
-                    <m:ctrlPr>
-                      <w:rPr>
-                        <w:rFonts w:ascii="Cambria Math" w:hAnsi="Cambria Math"/>
-                        <w:i/>
-                        <w:sz w:val="24"/>
-                        <w:szCs w:val="22"/>
-                        <w:lang w:val="sr-Latn-RS"/>
-                      </w:rPr>
-                    </m:ctrlPr>
-                  </m:sSubPr>
-                  <m:e>
-                    <m:r>
-                      <w:rPr>
-                        <w:rFonts w:ascii="Cambria Math" w:hAnsi="Cambria Math"/>
-                        <w:sz w:val="24"/>
-                        <w:szCs w:val="22"/>
-                        <w:lang w:val="sr-Latn-RS"/>
-                      </w:rPr>
-                      <m:t>B</m:t>
-                    </m:r>
-                  </m:e>
-                  <m:sub>
-                    <m:r>
-                      <w:rPr>
-                        <w:rFonts w:ascii="Cambria Math" w:hAnsi="Cambria Math"/>
-                        <w:sz w:val="24"/>
-                        <w:szCs w:val="22"/>
-                        <w:lang w:val="sr-Latn-RS"/>
-                      </w:rPr>
-                      <m:t>H</m:t>
-                    </m:r>
-                  </m:sub>
-                </m:sSub>
-                <m:r>
-                  <w:rPr>
-                    <w:rFonts w:ascii="Cambria Math" w:hAnsi="Cambria Math"/>
-                    <w:sz w:val="24"/>
-                    <w:szCs w:val="22"/>
-                    <w:lang w:val="sr-Latn-RS"/>
-                  </w:rPr>
-                  <m:t>-1</m:t>
-                </m:r>
-              </m:e>
-            </m:d>
-            <m:r>
-              <w:rPr>
-                <w:rFonts w:ascii="Cambria Math" w:hAnsi="Cambria Math"/>
-                <w:sz w:val="24"/>
-                <w:szCs w:val="22"/>
-                <w:lang w:val="sr-Latn-RS"/>
-              </w:rPr>
-              <m:t>+</m:t>
-            </m:r>
             <m:d>
               <m:dPr>
                 <m:ctrlPr>
@@ -32982,41 +32766,6 @@
               </w:rPr>
               <m:t>∙</m:t>
             </m:r>
-            <m:sSub>
-              <m:sSubPr>
-                <m:ctrlPr>
-                  <w:rPr>
-                    <w:rFonts w:ascii="Cambria Math" w:hAnsi="Cambria Math"/>
-                    <w:i/>
-                    <w:sz w:val="24"/>
-                    <w:szCs w:val="22"/>
-                    <w:lang w:val="sr-Latn-RS"/>
-                  </w:rPr>
-                </m:ctrlPr>
-              </m:sSubPr>
-              <m:e>
-                <m:r>
-                  <w:rPr>
-                    <w:rFonts w:ascii="Cambria Math" w:hAnsi="Cambria Math"/>
-                    <w:sz w:val="24"/>
-                    <w:szCs w:val="22"/>
-                    <w:lang w:val="sr-Latn-RS"/>
-                  </w:rPr>
-                  <m:t>log</m:t>
-                </m:r>
-              </m:e>
-              <m:sub>
-                <m:r>
-                  <w:rPr>
-                    <w:rFonts w:ascii="Cambria Math" w:hAnsi="Cambria Math"/>
-                    <w:sz w:val="24"/>
-                    <w:szCs w:val="22"/>
-                    <w:lang w:val="sr-Latn-RS"/>
-                  </w:rPr>
-                  <m:t>2</m:t>
-                </m:r>
-              </m:sub>
-            </m:sSub>
             <m:d>
               <m:dPr>
                 <m:ctrlPr>
@@ -33050,7 +32799,7 @@
                         <w:szCs w:val="22"/>
                         <w:lang w:val="sr-Latn-RS"/>
                       </w:rPr>
-                      <m:t>A</m:t>
+                      <m:t>log</m:t>
                     </m:r>
                   </m:e>
                   <m:sub>
@@ -33061,10 +32810,113 @@
                         <w:szCs w:val="22"/>
                         <w:lang w:val="sr-Latn-RS"/>
                       </w:rPr>
-                      <m:t>W</m:t>
+                      <m:t>2</m:t>
                     </m:r>
                   </m:sub>
                 </m:sSub>
+                <m:d>
+                  <m:dPr>
+                    <m:ctrlPr>
+                      <w:rPr>
+                        <w:rFonts w:ascii="Cambria Math" w:hAnsi="Cambria Math"/>
+                        <w:i/>
+                        <w:sz w:val="24"/>
+                        <w:szCs w:val="22"/>
+                        <w:lang w:val="sr-Latn-RS"/>
+                      </w:rPr>
+                    </m:ctrlPr>
+                  </m:dPr>
+                  <m:e>
+                    <m:sSub>
+                      <m:sSubPr>
+                        <m:ctrlPr>
+                          <w:rPr>
+                            <w:rFonts w:ascii="Cambria Math" w:hAnsi="Cambria Math"/>
+                            <w:i/>
+                            <w:sz w:val="24"/>
+                            <w:szCs w:val="22"/>
+                            <w:lang w:val="sr-Latn-RS"/>
+                          </w:rPr>
+                        </m:ctrlPr>
+                      </m:sSubPr>
+                      <m:e>
+                        <m:r>
+                          <w:rPr>
+                            <w:rFonts w:ascii="Cambria Math" w:hAnsi="Cambria Math"/>
+                            <w:sz w:val="24"/>
+                            <w:szCs w:val="22"/>
+                            <w:lang w:val="sr-Latn-RS"/>
+                          </w:rPr>
+                          <m:t>A</m:t>
+                        </m:r>
+                      </m:e>
+                      <m:sub>
+                        <m:r>
+                          <w:rPr>
+                            <w:rFonts w:ascii="Cambria Math" w:hAnsi="Cambria Math"/>
+                            <w:sz w:val="24"/>
+                            <w:szCs w:val="22"/>
+                            <w:lang w:val="sr-Latn-RS"/>
+                          </w:rPr>
+                          <m:t>H</m:t>
+                        </m:r>
+                      </m:sub>
+                    </m:sSub>
+                    <m:r>
+                      <w:rPr>
+                        <w:rFonts w:ascii="Cambria Math" w:hAnsi="Cambria Math"/>
+                        <w:sz w:val="24"/>
+                        <w:szCs w:val="22"/>
+                        <w:lang w:val="sr-Latn-RS"/>
+                      </w:rPr>
+                      <m:t>+</m:t>
+                    </m:r>
+                    <m:sSub>
+                      <m:sSubPr>
+                        <m:ctrlPr>
+                          <w:rPr>
+                            <w:rFonts w:ascii="Cambria Math" w:hAnsi="Cambria Math"/>
+                            <w:i/>
+                            <w:sz w:val="24"/>
+                            <w:szCs w:val="22"/>
+                            <w:lang w:val="sr-Latn-RS"/>
+                          </w:rPr>
+                        </m:ctrlPr>
+                      </m:sSubPr>
+                      <m:e>
+                        <m:r>
+                          <w:rPr>
+                            <w:rFonts w:ascii="Cambria Math" w:hAnsi="Cambria Math"/>
+                            <w:sz w:val="24"/>
+                            <w:szCs w:val="22"/>
+                            <w:lang w:val="sr-Latn-RS"/>
+                          </w:rPr>
+                          <m:t>B</m:t>
+                        </m:r>
+                      </m:e>
+                      <m:sub>
+                        <m:r>
+                          <w:rPr>
+                            <w:rFonts w:ascii="Cambria Math" w:hAnsi="Cambria Math"/>
+                            <w:sz w:val="24"/>
+                            <w:szCs w:val="22"/>
+                            <w:lang w:val="sr-Latn-RS"/>
+                          </w:rPr>
+                          <m:t>H</m:t>
+                        </m:r>
+                      </m:sub>
+                    </m:sSub>
+                    <m:r>
+                      <w:rPr>
+                        <w:rFonts w:ascii="Cambria Math" w:hAnsi="Cambria Math"/>
+                        <w:sz w:val="24"/>
+                        <w:szCs w:val="22"/>
+                        <w:lang w:val="sr-Latn-RS"/>
+                      </w:rPr>
+                      <m:t>-1</m:t>
+                    </m:r>
+                  </m:e>
+                </m:d>
                 <m:r>
                   <w:rPr>
                     <w:rFonts w:ascii="Cambria Math" w:hAnsi="Cambria Math"/>
@@ -33072,7 +32924,7 @@
                     <w:szCs w:val="22"/>
                     <w:lang w:val="sr-Latn-RS"/>
                   </w:rPr>
-                  <m:t>+</m:t>
+                  <m:t>+∙</m:t>
                 </m:r>
                 <m:sSub>
                   <m:sSubPr>
@@ -33094,7 +32946,7 @@
                         <w:szCs w:val="22"/>
                         <w:lang w:val="sr-Latn-RS"/>
                       </w:rPr>
-                      <m:t>B</m:t>
+                      <m:t>log</m:t>
                     </m:r>
                   </m:e>
                   <m:sub>
@@ -33105,19 +32957,113 @@
                         <w:szCs w:val="22"/>
                         <w:lang w:val="sr-Latn-RS"/>
                       </w:rPr>
-                      <m:t>W</m:t>
+                      <m:t>2</m:t>
                     </m:r>
                   </m:sub>
                 </m:sSub>
-                <m:r>
-                  <w:rPr>
-                    <w:rFonts w:ascii="Cambria Math" w:hAnsi="Cambria Math"/>
-                    <w:sz w:val="24"/>
-                    <w:szCs w:val="22"/>
-                    <w:lang w:val="sr-Latn-RS"/>
-                  </w:rPr>
-                  <m:t>-1</m:t>
-                </m:r>
+                <m:d>
+                  <m:dPr>
+                    <m:ctrlPr>
+                      <w:rPr>
+                        <w:rFonts w:ascii="Cambria Math" w:hAnsi="Cambria Math"/>
+                        <w:i/>
+                        <w:sz w:val="24"/>
+                        <w:szCs w:val="22"/>
+                        <w:lang w:val="sr-Latn-RS"/>
+                      </w:rPr>
+                    </m:ctrlPr>
+                  </m:dPr>
+                  <m:e>
+                    <m:sSub>
+                      <m:sSubPr>
+                        <m:ctrlPr>
+                          <w:rPr>
+                            <w:rFonts w:ascii="Cambria Math" w:hAnsi="Cambria Math"/>
+                            <w:i/>
+                            <w:sz w:val="24"/>
+                            <w:szCs w:val="22"/>
+                            <w:lang w:val="sr-Latn-RS"/>
+                          </w:rPr>
+                        </m:ctrlPr>
+                      </m:sSubPr>
+                      <m:e>
+                        <m:r>
+                          <w:rPr>
+                            <w:rFonts w:ascii="Cambria Math" w:hAnsi="Cambria Math"/>
+                            <w:sz w:val="24"/>
+                            <w:szCs w:val="22"/>
+                            <w:lang w:val="sr-Latn-RS"/>
+                          </w:rPr>
+                          <m:t>A</m:t>
+                        </m:r>
+                      </m:e>
+                      <m:sub>
+                        <m:r>
+                          <w:rPr>
+                            <w:rFonts w:ascii="Cambria Math" w:hAnsi="Cambria Math"/>
+                            <w:sz w:val="24"/>
+                            <w:szCs w:val="22"/>
+                            <w:lang w:val="sr-Latn-RS"/>
+                          </w:rPr>
+                          <m:t>W</m:t>
+                        </m:r>
+                      </m:sub>
+                    </m:sSub>
+                    <m:r>
+                      <w:rPr>
+                        <w:rFonts w:ascii="Cambria Math" w:hAnsi="Cambria Math"/>
+                        <w:sz w:val="24"/>
+                        <w:szCs w:val="22"/>
+                        <w:lang w:val="sr-Latn-RS"/>
+                      </w:rPr>
+                      <m:t>+</m:t>
+                    </m:r>
+                    <m:sSub>
+                      <m:sSubPr>
+                        <m:ctrlPr>
+                          <w:rPr>
+                            <w:rFonts w:ascii="Cambria Math" w:hAnsi="Cambria Math"/>
+                            <w:i/>
+                            <w:sz w:val="24"/>
+                            <w:szCs w:val="22"/>
+                            <w:lang w:val="sr-Latn-RS"/>
+                          </w:rPr>
+                        </m:ctrlPr>
+                      </m:sSubPr>
+                      <m:e>
+                        <m:r>
+                          <w:rPr>
+                            <w:rFonts w:ascii="Cambria Math" w:hAnsi="Cambria Math"/>
+                            <w:sz w:val="24"/>
+                            <w:szCs w:val="22"/>
+                            <w:lang w:val="sr-Latn-RS"/>
+                          </w:rPr>
+                          <m:t>B</m:t>
+                        </m:r>
+                      </m:e>
+                      <m:sub>
+                        <m:r>
+                          <w:rPr>
+                            <w:rFonts w:ascii="Cambria Math" w:hAnsi="Cambria Math"/>
+                            <w:sz w:val="24"/>
+                            <w:szCs w:val="22"/>
+                            <w:lang w:val="sr-Latn-RS"/>
+                          </w:rPr>
+                          <m:t>W</m:t>
+                        </m:r>
+                      </m:sub>
+                    </m:sSub>
+                    <m:r>
+                      <w:rPr>
+                        <w:rFonts w:ascii="Cambria Math" w:hAnsi="Cambria Math"/>
+                        <w:sz w:val="24"/>
+                        <w:szCs w:val="22"/>
+                        <w:lang w:val="sr-Latn-RS"/>
+                      </w:rPr>
+                      <m:t>-1</m:t>
+                    </m:r>
+                  </m:e>
+                </m:d>
               </m:e>
             </m:d>
           </m:e>
@@ -33129,7 +33075,63 @@
           <w:szCs w:val="22"/>
           <w:lang w:val="sr-Latn-RS"/>
         </w:rPr>
-        <w:t>. S druge strane, korišćenje brzih Furijeovih transformacija preko duplo više memorijskih lokacija zaduženih za skladištenje vrednosti imaginarnih članova matrica i rotacionih faktora. Zbog značajne uštede vremena izvršavanja, izabrana je implementacija zasnovana na brzoj Furijeovoj transformaciji.</w:t>
+        <w:t>. S druge strane, korišćenje brzih Furijeovih transformacija</w:t>
+      </w:r>
+      <w:r>
+        <w:rPr>
+          <w:sz w:val="24"/>
+          <w:szCs w:val="22"/>
+          <w:lang w:val="sr-Latn-RS"/>
+        </w:rPr>
+        <w:t xml:space="preserve"> </w:t>
+      </w:r>
+      <w:r>
+        <w:rPr>
+          <w:sz w:val="24"/>
+          <w:szCs w:val="22"/>
+          <w:lang w:val="sr-Latn-RS"/>
+        </w:rPr>
+        <w:t>zahteva</w:t>
+      </w:r>
+      <w:r>
+        <w:rPr>
+          <w:sz w:val="24"/>
+          <w:szCs w:val="22"/>
+          <w:lang w:val="sr-Latn-RS"/>
+        </w:rPr>
+        <w:t xml:space="preserve"> preko duplo više memorijskih lokacija</w:t>
+      </w:r>
+      <w:r>
+        <w:rPr>
+          <w:sz w:val="24"/>
+          <w:szCs w:val="22"/>
+          <w:lang w:val="sr-Latn-RS"/>
+        </w:rPr>
+        <w:t>, koje su</w:t>
+      </w:r>
+      <w:r>
+        <w:rPr>
+          <w:sz w:val="24"/>
+          <w:szCs w:val="22"/>
+          <w:lang w:val="sr-Latn-RS"/>
+        </w:rPr>
+        <w:t xml:space="preserve"> zadužen</w:t>
+      </w:r>
+      <w:r>
+        <w:rPr>
+          <w:sz w:val="24"/>
+          <w:szCs w:val="22"/>
+          <w:lang w:val="sr-Latn-RS"/>
+        </w:rPr>
+        <w:t>e</w:t>
+      </w:r>
+      <w:r>
+        <w:rPr>
+          <w:sz w:val="24"/>
+          <w:szCs w:val="22"/>
+          <w:lang w:val="sr-Latn-RS"/>
+        </w:rPr>
+        <w:t xml:space="preserve"> za skladištenje vrednosti imaginarnih članova matrica i rotacionih faktora. Zbog značajne uštede vremena izvršavanja, izabrana je implementacija zasnovana na brzoj Furijeovoj transformaciji.</w:t>
       </w:r>
     </w:p>
     <w:p>
@@ -33182,6 +33184,7 @@
         <w:tc>
           <w:tcPr>
             <w:tcW w:w="2642" w:type="dxa"/>
+            <w:vAlign w:val="center"/>
           </w:tcPr>
           <w:p>
             <w:pPr>
@@ -33207,6 +33210,7 @@
         <w:tc>
           <w:tcPr>
             <w:tcW w:w="2643" w:type="dxa"/>
+            <w:vAlign w:val="center"/>
           </w:tcPr>
           <w:p>
             <w:pPr>
@@ -33225,13 +33229,22 @@
                 <w:szCs w:val="22"/>
                 <w:lang w:val="sr-Latn-RS"/>
               </w:rPr>
-              <w:t>Vreme izvršavanja konvolucije [%]</w:t>
+              <w:t>Relativno v</w:t>
+            </w:r>
+            <w:r>
+              <w:rPr>
+                <w:sz w:val="24"/>
+                <w:szCs w:val="22"/>
+                <w:lang w:val="sr-Latn-RS"/>
+              </w:rPr>
+              <w:t>reme izvršavanja konvolucije [%]</w:t>
             </w:r>
           </w:p>
         </w:tc>
         <w:tc>
           <w:tcPr>
             <w:tcW w:w="2643" w:type="dxa"/>
+            <w:vAlign w:val="center"/>
           </w:tcPr>
           <w:p>
             <w:pPr>
@@ -33250,7 +33263,31 @@
                 <w:szCs w:val="22"/>
                 <w:lang w:val="sr-Latn-RS"/>
               </w:rPr>
-              <w:t>Vreme izvršavanja brze Furijeove transformacije</w:t>
+              <w:t>Relativno v</w:t>
+            </w:r>
+            <w:r>
+              <w:rPr>
+                <w:sz w:val="24"/>
+                <w:szCs w:val="22"/>
+                <w:lang w:val="sr-Latn-RS"/>
+              </w:rPr>
+              <w:t>reme izvršavanja brze Furijeove transformacije</w:t>
+            </w:r>
+            <w:r>
+              <w:rPr>
+                <w:sz w:val="24"/>
+                <w:szCs w:val="22"/>
+                <w:lang w:val="sr-Latn-RS"/>
+              </w:rPr>
+              <w:t xml:space="preserve"> </w:t>
+            </w:r>
+            <w:r>
+              <w:rPr>
+                <w:sz w:val="24"/>
+                <w:szCs w:val="22"/>
+                <w:lang w:val="sr-Latn-RS"/>
+              </w:rPr>
+              <w:t>[%]</w:t>
             </w:r>
           </w:p>
         </w:tc>
@@ -33379,7 +33416,7 @@
                 <w:szCs w:val="22"/>
                 <w:lang w:val="sr-Latn-RS"/>
               </w:rPr>
-              <w:t>6.24%</w:t>
+              <w:t>6.24</w:t>
             </w:r>
           </w:p>
         </w:tc>
@@ -33405,7 +33442,7 @@
                 <w:szCs w:val="22"/>
                 <w:lang w:val="sr-Latn-RS"/>
               </w:rPr>
-              <w:t>93.24%</w:t>
+              <w:t>93.24</w:t>
             </w:r>
           </w:p>
         </w:tc>
@@ -33424,30 +33461,47 @@
         </w:rPr>
       </w:pPr>
       <w:r>
+        <w:rPr>
+          <w:lang w:val="sr-Latn-RS"/>
+        </w:rPr>
         <w:t xml:space="preserve">Tabela </w:t>
       </w:r>
       <w:r>
+        <w:rPr>
+          <w:lang w:val="sr-Latn-RS"/>
+        </w:rPr>
         <w:fldChar w:fldCharType="begin"/>
       </w:r>
       <w:r>
+        <w:rPr>
+          <w:lang w:val="sr-Latn-RS"/>
+        </w:rPr>
         <w:instrText xml:space="preserve"> SEQ Tabela \* ARABIC </w:instrText>
       </w:r>
       <w:r>
+        <w:rPr>
+          <w:lang w:val="sr-Latn-RS"/>
+        </w:rPr>
         <w:fldChar w:fldCharType="separate"/>
       </w:r>
       <w:r>
         <w:rPr>
           <w:noProof/>
+          <w:lang w:val="sr-Latn-RS"/>
         </w:rPr>
         <w:t>1</w:t>
       </w:r>
       <w:r>
+        <w:rPr>
+          <w:lang w:val="sr-Latn-RS"/>
+        </w:rPr>
         <w:fldChar w:fldCharType="end"/>
       </w:r>
       <w:r>
         <w:rPr>
           <w:b w:val="0"/>
           <w:bCs/>
+          <w:lang w:val="sr-Latn-RS"/>
         </w:rPr>
         <w:t xml:space="preserve"> </w:t>
       </w:r>
@@ -33455,6 +33509,7 @@
         <w:rPr>
           <w:b w:val="0"/>
           <w:bCs/>
+          <w:lang w:val="sr-Latn-RS"/>
         </w:rPr>
         <w:t>Rezultati profajliranja</w:t>
       </w:r>
@@ -33562,74 +33617,870 @@
           <w:szCs w:val="22"/>
           <w:lang w:val="sr-Latn-RS"/>
         </w:rPr>
-        <w:t>i.</w:t>
-      </w:r>
-      <w:bookmarkStart w:id="16" w:name="_GoBack"/>
+        <w:t>i</w:t>
+      </w:r>
+      <w:r>
+        <w:rPr>
+          <w:sz w:val="24"/>
+          <w:szCs w:val="22"/>
+          <w:lang w:val="sr-Latn-RS"/>
+        </w:rPr>
+        <w:t xml:space="preserve">, pošto je vreme izvršavanja konvolucije linearno sa brojem elemenata matrice, </w:t>
+      </w:r>
+      <m:oMath>
+        <m:r>
+          <m:rPr>
+            <m:scr m:val="script"/>
+          </m:rPr>
+          <w:rPr>
+            <w:rFonts w:ascii="Cambria Math" w:hAnsi="Cambria Math"/>
+            <w:lang w:val="sr-Latn-RS"/>
+          </w:rPr>
+          <m:t>O</m:t>
+        </m:r>
+        <m:r>
+          <w:rPr>
+            <w:rFonts w:ascii="Cambria Math" w:hAnsi="Cambria Math"/>
+            <w:lang w:val="sr-Latn-RS"/>
+          </w:rPr>
+          <m:t>(n)</m:t>
+        </m:r>
+      </m:oMath>
+      <w:r>
+        <w:rPr>
+          <w:lang w:val="sr-Latn-RS"/>
+        </w:rPr>
+        <w:t xml:space="preserve">, za razliku od dvodimenzione Furijeove transformacije koja je oblika </w:t>
+      </w:r>
+      <m:oMath>
+        <m:r>
+          <m:rPr>
+            <m:scr m:val="script"/>
+          </m:rPr>
+          <w:rPr>
+            <w:rFonts w:ascii="Cambria Math" w:hAnsi="Cambria Math"/>
+            <w:lang w:val="sr-Latn-RS"/>
+          </w:rPr>
+          <m:t>O</m:t>
+        </m:r>
+        <m:r>
+          <w:rPr>
+            <w:rFonts w:ascii="Cambria Math" w:hAnsi="Cambria Math"/>
+            <w:lang w:val="sr-Latn-RS"/>
+          </w:rPr>
+          <m:t>(n</m:t>
+        </m:r>
+        <m:func>
+          <m:funcPr>
+            <m:ctrlPr>
+              <w:rPr>
+                <w:rFonts w:ascii="Cambria Math" w:hAnsi="Cambria Math"/>
+                <w:i/>
+                <w:lang w:val="sr-Latn-RS"/>
+              </w:rPr>
+            </m:ctrlPr>
+          </m:funcPr>
+          <m:fName>
+            <m:r>
+              <m:rPr>
+                <m:sty m:val="p"/>
+              </m:rPr>
+              <w:rPr>
+                <w:rFonts w:ascii="Cambria Math" w:hAnsi="Cambria Math"/>
+                <w:lang w:val="sr-Latn-RS"/>
+              </w:rPr>
+              <m:t>log</m:t>
+            </m:r>
+          </m:fName>
+          <m:e>
+            <m:r>
+              <w:rPr>
+                <w:rFonts w:ascii="Cambria Math" w:hAnsi="Cambria Math"/>
+                <w:lang w:val="sr-Latn-RS"/>
+              </w:rPr>
+              <m:t>n)</m:t>
+            </m:r>
+          </m:e>
+        </m:func>
+      </m:oMath>
+      <w:r>
+        <w:rPr>
+          <w:lang w:val="sr-Latn-RS"/>
+        </w:rPr>
+        <w:t>, kao što je malo pre prikazano.</w:t>
+      </w:r>
+      <w:r>
+        <w:rPr>
+          <w:sz w:val="24"/>
+          <w:szCs w:val="22"/>
+          <w:lang w:val="sr-Latn-RS"/>
+        </w:rPr>
+        <w:t xml:space="preserve"> </w:t>
+      </w:r>
+    </w:p>
+    <w:p>
+      <w:pPr>
+        <w:pStyle w:val="Heading2"/>
+        <w:rPr>
+          <w:lang w:val="sr-Latn-RS"/>
+        </w:rPr>
+      </w:pPr>
+      <w:bookmarkStart w:id="16" w:name="_Toc21743235"/>
+      <w:r>
+        <w:rPr>
+          <w:lang w:val="sr-Latn-RS"/>
+        </w:rPr>
+        <w:t>Particionisanje</w:t>
+      </w:r>
       <w:bookmarkEnd w:id="16"/>
     </w:p>
     <w:p>
       <w:pPr>
+        <w:pStyle w:val="Paragraf"/>
+        <w:rPr>
+          <w:sz w:val="24"/>
+          <w:szCs w:val="22"/>
+          <w:lang w:val="sr-Latn-RS"/>
+        </w:rPr>
+      </w:pPr>
+      <w:r>
+        <w:rPr>
+          <w:sz w:val="24"/>
+          <w:szCs w:val="22"/>
+          <w:lang w:val="sr-Latn-RS"/>
+        </w:rPr>
+        <w:t xml:space="preserve">Dvodimenziona Furijeova transformacija je </w:t>
+      </w:r>
+      <w:r>
+        <w:rPr>
+          <w:sz w:val="24"/>
+          <w:szCs w:val="22"/>
+          <w:lang w:val="sr-Latn-RS"/>
+        </w:rPr>
+        <w:t xml:space="preserve">vremenski </w:t>
+      </w:r>
+      <w:r>
+        <w:rPr>
+          <w:sz w:val="24"/>
+          <w:szCs w:val="22"/>
+          <w:lang w:val="sr-Latn-RS"/>
+        </w:rPr>
+        <w:t xml:space="preserve">značajno složeniji algoritam od konvolucije. Zbog toga je odlučeno da se Furijeova transformacija izvršava na hardveru, dok će se konvolucija izvršavati u softveru. </w:t>
+      </w:r>
+      <w:r>
+        <w:rPr>
+          <w:sz w:val="24"/>
+          <w:szCs w:val="22"/>
+          <w:lang w:val="sr-Latn-RS"/>
+        </w:rPr>
+        <w:t>Realni brojevi u hardveru će biti predstavljeni sa fiksnom tačkom.</w:t>
+      </w:r>
+    </w:p>
+    <w:p>
+      <w:pPr>
+        <w:pStyle w:val="Paragraf"/>
+        <w:rPr>
+          <w:sz w:val="24"/>
+          <w:szCs w:val="22"/>
+          <w:lang w:val="sr-Latn-RS"/>
+        </w:rPr>
+      </w:pPr>
+      <w:r>
+        <w:rPr>
+          <w:sz w:val="24"/>
+          <w:szCs w:val="22"/>
+          <w:lang w:val="sr-Latn-RS"/>
+        </w:rPr>
+        <w:t>Ciljana platforma u ovom sistemu će biti Zybo ploča iz familije Zynq-7010. Zybo predstavlja sistem na čipu koji se sastoji iz programabilne logike (FPGA) i procesirajućeg dvojezgrarnog sistema ARM Cortex A9. Pošto nije zamišljeno da se ubrzava konvolucija sa paralelizacijom softversk</w:t>
+      </w:r>
+      <w:r>
+        <w:rPr>
+          <w:sz w:val="24"/>
+          <w:szCs w:val="22"/>
+          <w:lang w:val="sr-Latn-RS"/>
+        </w:rPr>
+        <w:t>e particije</w:t>
+      </w:r>
+      <w:r>
+        <w:rPr>
+          <w:sz w:val="24"/>
+          <w:szCs w:val="22"/>
+          <w:lang w:val="sr-Latn-RS"/>
+        </w:rPr>
+        <w:t xml:space="preserve">, koristiće se samo jedno jezgro procesora. </w:t>
+      </w:r>
+      <w:r>
+        <w:rPr>
+          <w:sz w:val="24"/>
+          <w:szCs w:val="22"/>
+          <w:lang w:val="sr-Latn-RS"/>
+        </w:rPr>
+        <w:t xml:space="preserve">Operativni sistem na ploči će biti </w:t>
+      </w:r>
+      <w:r>
+        <w:rPr>
+          <w:i/>
+          <w:iCs/>
+          <w:sz w:val="24"/>
+          <w:szCs w:val="22"/>
+          <w:lang w:val="sr-Latn-RS"/>
+        </w:rPr>
+        <w:t>Xilinx Linux Kernel 4.10</w:t>
+      </w:r>
+      <w:r>
+        <w:rPr>
+          <w:sz w:val="24"/>
+          <w:szCs w:val="22"/>
+          <w:lang w:val="sr-Latn-RS"/>
+        </w:rPr>
+        <w:t xml:space="preserve">. </w:t>
+      </w:r>
+    </w:p>
+    <w:p>
+      <w:pPr>
+        <w:pStyle w:val="Paragraf"/>
+        <w:rPr>
+          <w:sz w:val="24"/>
+          <w:szCs w:val="22"/>
+          <w:lang w:val="sr-Latn-RS"/>
+        </w:rPr>
+      </w:pPr>
+      <w:r>
+        <w:rPr>
+          <w:sz w:val="24"/>
+          <w:szCs w:val="22"/>
+          <w:lang w:val="sr-Latn-RS"/>
+        </w:rPr>
+        <w:t xml:space="preserve">Matrice koje se obrađuju će biti skladištene u BRAM-u. </w:t>
+      </w:r>
+      <w:r>
+        <w:rPr>
+          <w:sz w:val="24"/>
+          <w:szCs w:val="22"/>
+          <w:lang w:val="sr-Latn-RS"/>
+        </w:rPr>
+        <w:t xml:space="preserve">Direktna komunikacija između softverskog i hardverskog dela će se obavljati preko AXI Lite magistrale. </w:t>
+      </w:r>
+      <w:r>
+        <w:rPr>
+          <w:sz w:val="24"/>
+          <w:szCs w:val="22"/>
+          <w:lang w:val="sr-Latn-RS"/>
+        </w:rPr>
+        <w:t xml:space="preserve">Particije će razmenjivati informacije o veličini matrica preko date magistrale, kao i signale za početak i završetak obrade matrica. </w:t>
+      </w:r>
+      <w:r>
+        <w:rPr>
+          <w:sz w:val="24"/>
+          <w:szCs w:val="22"/>
+          <w:lang w:val="sr-Latn-RS"/>
+        </w:rPr>
+        <w:t xml:space="preserve">Softverska </w:t>
+      </w:r>
+      <w:r>
+        <w:rPr>
+          <w:sz w:val="24"/>
+          <w:szCs w:val="22"/>
+          <w:lang w:val="sr-Latn-RS"/>
+        </w:rPr>
+        <w:t>particija</w:t>
+      </w:r>
+      <w:r>
+        <w:rPr>
+          <w:sz w:val="24"/>
+          <w:szCs w:val="22"/>
+          <w:lang w:val="sr-Latn-RS"/>
+        </w:rPr>
+        <w:t xml:space="preserve"> komunicira sa BRAM-om putem AXI-BRAM kontrolera, dok je hardverska </w:t>
+      </w:r>
+      <w:r>
+        <w:rPr>
+          <w:sz w:val="24"/>
+          <w:szCs w:val="22"/>
+          <w:lang w:val="sr-Latn-RS"/>
+        </w:rPr>
+        <w:t>particija</w:t>
+      </w:r>
+      <w:r>
+        <w:rPr>
+          <w:sz w:val="24"/>
+          <w:szCs w:val="22"/>
+          <w:lang w:val="sr-Latn-RS"/>
+        </w:rPr>
+        <w:t xml:space="preserve"> direktno </w:t>
+      </w:r>
+      <w:r>
+        <w:rPr>
+          <w:sz w:val="24"/>
+          <w:szCs w:val="22"/>
+          <w:lang w:val="sr-Latn-RS"/>
+        </w:rPr>
+        <w:t>povezana</w:t>
+      </w:r>
+      <w:r>
+        <w:rPr>
+          <w:sz w:val="24"/>
+          <w:szCs w:val="22"/>
+          <w:lang w:val="sr-Latn-RS"/>
+        </w:rPr>
+        <w:t xml:space="preserve"> putem BRAM interfejsa sa memorijom.</w:t>
+      </w:r>
+    </w:p>
+    <w:p>
+      <w:pPr>
         <w:pStyle w:val="Heading2"/>
         <w:rPr>
           <w:lang w:val="sr-Latn-RS"/>
         </w:rPr>
       </w:pPr>
-      <w:bookmarkStart w:id="17" w:name="_Toc21743235"/>
-      <w:r>
-        <w:rPr>
-          <w:lang w:val="sr-Latn-RS"/>
-        </w:rPr>
-        <w:t>Particionisanje</w:t>
+      <w:bookmarkStart w:id="17" w:name="_Toc21743236"/>
+      <w:r>
+        <w:rPr>
+          <w:lang w:val="sr-Latn-RS"/>
+        </w:rPr>
+        <w:t xml:space="preserve">Implementacija </w:t>
+      </w:r>
+      <w:r>
+        <w:rPr>
+          <w:lang w:val="sr-Latn-RS"/>
+        </w:rPr>
+        <w:t xml:space="preserve">i analiza </w:t>
+      </w:r>
+      <w:r>
+        <w:rPr>
+          <w:lang w:val="sr-Latn-RS"/>
+        </w:rPr>
+        <w:t>modela posle particionisanja</w:t>
       </w:r>
       <w:bookmarkEnd w:id="17"/>
     </w:p>
     <w:p>
       <w:pPr>
-        <w:pStyle w:val="Heading2"/>
-        <w:rPr>
-          <w:lang w:val="sr-Latn-RS"/>
-        </w:rPr>
-      </w:pPr>
-      <w:bookmarkStart w:id="18" w:name="_Toc21743236"/>
-      <w:r>
-        <w:rPr>
-          <w:lang w:val="sr-Latn-RS"/>
-        </w:rPr>
-        <w:t>Implementacija SystemC modela posle particionisanja</w:t>
-      </w:r>
-      <w:bookmarkEnd w:id="18"/>
+        <w:pStyle w:val="Paragraf"/>
+        <w:rPr>
+          <w:sz w:val="24"/>
+          <w:szCs w:val="22"/>
+          <w:lang w:val="sr-Latn-RS"/>
+        </w:rPr>
+      </w:pPr>
+      <w:r>
+        <w:rPr>
+          <w:sz w:val="24"/>
+          <w:szCs w:val="22"/>
+          <w:lang w:val="sr-Latn-RS"/>
+        </w:rPr>
+        <w:t xml:space="preserve">Model je implementiran u programskom jeziku </w:t>
+      </w:r>
+      <w:r>
+        <w:rPr>
+          <w:i/>
+          <w:iCs/>
+          <w:sz w:val="24"/>
+          <w:szCs w:val="22"/>
+          <w:lang w:val="sr-Latn-RS"/>
+        </w:rPr>
+        <w:t>SystemC</w:t>
+      </w:r>
+      <w:r>
+        <w:rPr>
+          <w:sz w:val="24"/>
+          <w:szCs w:val="22"/>
+          <w:lang w:val="sr-Latn-RS"/>
+        </w:rPr>
+        <w:t xml:space="preserve">. </w:t>
+      </w:r>
+      <w:r>
+        <w:rPr>
+          <w:sz w:val="24"/>
+          <w:szCs w:val="22"/>
+          <w:lang w:val="sr-Latn-RS"/>
+        </w:rPr>
+        <w:t>Komponente su i</w:t>
+      </w:r>
+      <w:r>
+        <w:rPr>
+          <w:sz w:val="24"/>
+          <w:szCs w:val="22"/>
+          <w:lang w:val="sr-Latn-RS"/>
+        </w:rPr>
+        <w:t xml:space="preserve">nstancirane </w:t>
+      </w:r>
+      <w:r>
+        <w:rPr>
+          <w:sz w:val="24"/>
+          <w:szCs w:val="22"/>
+          <w:lang w:val="sr-Latn-RS"/>
+        </w:rPr>
+        <w:t>u vidu klasa</w:t>
+      </w:r>
+      <w:r>
+        <w:rPr>
+          <w:sz w:val="24"/>
+          <w:szCs w:val="22"/>
+          <w:lang w:val="sr-Latn-RS"/>
+        </w:rPr>
+        <w:t>, i mogu se podeliti na komponente zadužene za skladištenje</w:t>
+      </w:r>
+      <w:r>
+        <w:rPr>
+          <w:sz w:val="24"/>
+          <w:szCs w:val="22"/>
+          <w:lang w:val="sr-Latn-RS"/>
+        </w:rPr>
+        <w:t xml:space="preserve"> </w:t>
+      </w:r>
+      <w:r>
+        <w:rPr>
+          <w:sz w:val="24"/>
+          <w:szCs w:val="22"/>
+          <w:lang w:val="sr-Latn-RS"/>
+        </w:rPr>
+        <w:t>memorij</w:t>
+      </w:r>
+      <w:r>
+        <w:rPr>
+          <w:sz w:val="24"/>
+          <w:szCs w:val="22"/>
+          <w:lang w:val="sr-Latn-RS"/>
+        </w:rPr>
+        <w:t>e</w:t>
+      </w:r>
+      <w:r>
+        <w:rPr>
+          <w:sz w:val="24"/>
+          <w:szCs w:val="22"/>
+          <w:lang w:val="sr-Latn-RS"/>
+        </w:rPr>
+        <w:t xml:space="preserve"> (BRAM</w:t>
+      </w:r>
+      <w:r>
+        <w:rPr>
+          <w:sz w:val="24"/>
+          <w:szCs w:val="22"/>
+          <w:lang w:val="sr-Latn-RS"/>
+        </w:rPr>
+        <w:t xml:space="preserve"> RE i BRAM IM</w:t>
+      </w:r>
+      <w:r>
+        <w:rPr>
+          <w:sz w:val="24"/>
+          <w:szCs w:val="22"/>
+          <w:lang w:val="sr-Latn-RS"/>
+        </w:rPr>
+        <w:t>), softversk</w:t>
+      </w:r>
+      <w:r>
+        <w:rPr>
+          <w:sz w:val="24"/>
+          <w:szCs w:val="22"/>
+          <w:lang w:val="sr-Latn-RS"/>
+        </w:rPr>
+        <w:t>u</w:t>
+      </w:r>
+      <w:r>
+        <w:rPr>
+          <w:sz w:val="24"/>
+          <w:szCs w:val="22"/>
+          <w:lang w:val="sr-Latn-RS"/>
+        </w:rPr>
+        <w:t xml:space="preserve"> i hardversk</w:t>
+      </w:r>
+      <w:r>
+        <w:rPr>
+          <w:sz w:val="24"/>
+          <w:szCs w:val="22"/>
+          <w:lang w:val="sr-Latn-RS"/>
+        </w:rPr>
+        <w:t>u</w:t>
+      </w:r>
+      <w:r>
+        <w:rPr>
+          <w:sz w:val="24"/>
+          <w:szCs w:val="22"/>
+          <w:lang w:val="sr-Latn-RS"/>
+        </w:rPr>
+        <w:t xml:space="preserve"> particija (Hard i Soft) i ko</w:t>
+      </w:r>
+      <w:r>
+        <w:rPr>
+          <w:sz w:val="24"/>
+          <w:szCs w:val="22"/>
+          <w:lang w:val="sr-Latn-RS"/>
+        </w:rPr>
+        <w:t>mponente koje povezuju date module (Interconnect i B</w:t>
+      </w:r>
+      <w:r>
+        <w:rPr>
+          <w:sz w:val="24"/>
+          <w:szCs w:val="22"/>
+          <w:lang w:val="sr-Latn-RS"/>
+        </w:rPr>
+        <w:t xml:space="preserve">RAM </w:t>
+      </w:r>
+      <w:r>
+        <w:rPr>
+          <w:sz w:val="24"/>
+          <w:szCs w:val="22"/>
+          <w:lang w:val="sr-Latn-RS"/>
+        </w:rPr>
+        <w:t>Controller).</w:t>
+      </w:r>
+      <w:r>
+        <w:rPr>
+          <w:sz w:val="24"/>
+          <w:szCs w:val="22"/>
+          <w:lang w:val="sr-Latn-RS"/>
+        </w:rPr>
+        <w:t xml:space="preserve"> </w:t>
+      </w:r>
     </w:p>
     <w:p>
       <w:pPr>
+        <w:pStyle w:val="Paragraf"/>
+        <w:rPr>
+          <w:iCs/>
+          <w:sz w:val="24"/>
+          <w:szCs w:val="22"/>
+          <w:lang w:val="sr-Latn-RS"/>
+        </w:rPr>
+      </w:pPr>
+      <w:r>
+        <w:rPr>
+          <w:sz w:val="24"/>
+          <w:szCs w:val="22"/>
+          <w:lang w:val="sr-Latn-RS"/>
+        </w:rPr>
+        <w:t>Sve komponente komuniciraju na nivou transakcija putem TLM (</w:t>
+      </w:r>
+      <w:r>
+        <w:rPr>
+          <w:i/>
+          <w:sz w:val="24"/>
+          <w:szCs w:val="22"/>
+          <w:lang w:val="sr-Latn-RS"/>
+        </w:rPr>
+        <w:t>eng.</w:t>
+      </w:r>
+      <w:r>
+        <w:rPr>
+          <w:iCs/>
+          <w:sz w:val="24"/>
+          <w:szCs w:val="22"/>
+          <w:lang w:val="sr-Latn-RS"/>
+        </w:rPr>
+        <w:t xml:space="preserve"> Transaction Level Modelling) mehanizma. Komunikacija na nivou transakcija omogućava razdvajanje implementacije protokola od funkcionalnosti koju treba da </w:t>
+      </w:r>
+      <w:r>
+        <w:rPr>
+          <w:iCs/>
+          <w:sz w:val="24"/>
+          <w:szCs w:val="22"/>
+          <w:lang w:val="sr-Latn-RS"/>
+        </w:rPr>
+        <w:lastRenderedPageBreak/>
+        <w:t xml:space="preserve">obavljaju komunikacioni kanali. Na osnovu toga se jednostavno mogu menjati protokoli u skladu sa zahtevima dizajna. </w:t>
+      </w:r>
+    </w:p>
+    <w:p>
+      <w:pPr>
+        <w:pStyle w:val="Paragraf"/>
+        <w:rPr>
+          <w:iCs/>
+          <w:sz w:val="24"/>
+          <w:szCs w:val="22"/>
+          <w:lang w:val="sr-Latn-RS"/>
+        </w:rPr>
+      </w:pPr>
+      <w:r>
+        <w:rPr>
+          <w:iCs/>
+          <w:sz w:val="24"/>
+          <w:szCs w:val="22"/>
+          <w:lang w:val="sr-Latn-RS"/>
+        </w:rPr>
+        <w:t xml:space="preserve">Komponenta </w:t>
+      </w:r>
+      <w:r>
+        <w:rPr>
+          <w:i/>
+          <w:sz w:val="24"/>
+          <w:szCs w:val="22"/>
+          <w:lang w:val="sr-Latn-RS"/>
+        </w:rPr>
+        <w:t>Soft</w:t>
+      </w:r>
+      <w:r>
+        <w:rPr>
+          <w:iCs/>
+          <w:sz w:val="24"/>
+          <w:szCs w:val="22"/>
+          <w:lang w:val="sr-Latn-RS"/>
+        </w:rPr>
+        <w:t xml:space="preserve"> vrši implementaciju </w:t>
+      </w:r>
+      <w:r>
+        <w:rPr>
+          <w:iCs/>
+          <w:sz w:val="24"/>
+          <w:szCs w:val="22"/>
+          <w:lang w:val="sr-Latn-RS"/>
+        </w:rPr>
+        <w:t>konvolucije, odnosno šalje zahteve hardverskom modulu da izvrši dvodimenzionalne Furijeove transformacije nad matricama, obavlja zamenu redosleda matrica u memoriji, kao i jednostavne operacije nad elementima matrica. Pseudo kod je napisan u listing</w:t>
+      </w:r>
+      <w:r>
+        <w:rPr>
+          <w:iCs/>
+          <w:sz w:val="24"/>
+          <w:szCs w:val="22"/>
+          <w:lang w:val="sr-Latn-RS"/>
+        </w:rPr>
+        <w:t>u ispod.</w:t>
+      </w:r>
+    </w:p>
+    <w:bookmarkStart w:id="18" w:name="_MON_1633181184"/>
+    <w:bookmarkEnd w:id="18"/>
+    <w:p>
+      <w:pPr>
+        <w:pStyle w:val="Paragraf"/>
+        <w:keepNext/>
+        <w:jc w:val="center"/>
+      </w:pPr>
+      <w:r>
+        <w:rPr>
+          <w:iCs/>
+          <w:sz w:val="24"/>
+          <w:szCs w:val="22"/>
+          <w:lang w:val="sr-Latn-RS"/>
+        </w:rPr>
+        <w:object w:dxaOrig="9360" w:dyaOrig="3002" w14:anchorId="29EF74F1">
+          <v:shapetype id="_x0000_t75" coordsize="21600,21600" o:spt="75" o:preferrelative="t" path="m@4@5l@4@11@9@11@9@5xe" filled="f" stroked="f">
+            <v:stroke joinstyle="miter"/>
+            <v:formulas>
+              <v:f eqn="if lineDrawn pixelLineWidth 0"/>
+              <v:f eqn="sum @0 1 0"/>
+              <v:f eqn="sum 0 0 @1"/>
+              <v:f eqn="prod @2 1 2"/>
+              <v:f eqn="prod @3 21600 pixelWidth"/>
+              <v:f eqn="prod @3 21600 pixelHeight"/>
+              <v:f eqn="sum @0 0 1"/>
+              <v:f eqn="prod @6 1 2"/>
+              <v:f eqn="prod @7 21600 pixelWidth"/>
+              <v:f eqn="sum @8 21600 0"/>
+              <v:f eqn="prod @7 21600 pixelHeight"/>
+              <v:f eqn="sum @10 21600 0"/>
+            </v:formulas>
+            <v:path o:extrusionok="f" gradientshapeok="t" o:connecttype="rect"/>
+            <o:lock v:ext="edit" aspectratio="t"/>
+          </v:shapetype>
+          <v:shape id="_x0000_i1112" type="#_x0000_t75" style="width:468pt;height:150pt" o:ole="">
+            <v:imagedata r:id="rId28" o:title=""/>
+          </v:shape>
+          <o:OLEObject Type="Embed" ProgID="Word.OpenDocumentText.12" ShapeID="_x0000_i1112" DrawAspect="Content" ObjectID="_1633182862" r:id="rId29"/>
+        </w:object>
+      </w:r>
+    </w:p>
+    <w:p>
+      <w:pPr>
+        <w:pStyle w:val="Caption"/>
+        <w:jc w:val="center"/>
+        <w:rPr>
+          <w:b w:val="0"/>
+          <w:bCs/>
+        </w:rPr>
+      </w:pPr>
+      <w:r>
+        <w:t xml:space="preserve">Listing </w:t>
+      </w:r>
+      <w:r>
+        <w:fldChar w:fldCharType="begin"/>
+      </w:r>
+      <w:r>
+        <w:instrText xml:space="preserve"> SEQ Listing \* ARABIC </w:instrText>
+      </w:r>
+      <w:r>
+        <w:fldChar w:fldCharType="separate"/>
+      </w:r>
+      <w:r>
+        <w:rPr>
+          <w:noProof/>
+        </w:rPr>
+        <w:t>1</w:t>
+      </w:r>
+      <w:r>
+        <w:fldChar w:fldCharType="end"/>
+      </w:r>
+      <w:r>
+        <w:rPr>
+          <w:b w:val="0"/>
+          <w:bCs/>
+        </w:rPr>
+        <w:t xml:space="preserve"> Pseudo-</w:t>
+      </w:r>
+      <w:proofErr w:type="spellStart"/>
+      <w:r>
+        <w:rPr>
+          <w:b w:val="0"/>
+          <w:bCs/>
+        </w:rPr>
+        <w:t>kod</w:t>
+      </w:r>
+      <w:proofErr w:type="spellEnd"/>
+      <w:r>
+        <w:rPr>
+          <w:b w:val="0"/>
+          <w:bCs/>
+        </w:rPr>
+        <w:t xml:space="preserve"> </w:t>
+      </w:r>
+      <w:proofErr w:type="spellStart"/>
+      <w:r>
+        <w:rPr>
+          <w:b w:val="0"/>
+          <w:bCs/>
+        </w:rPr>
+        <w:t>algoritma</w:t>
+      </w:r>
+      <w:proofErr w:type="spellEnd"/>
+      <w:r>
+        <w:rPr>
+          <w:b w:val="0"/>
+          <w:bCs/>
+        </w:rPr>
+        <w:t xml:space="preserve"> </w:t>
+      </w:r>
+      <w:proofErr w:type="spellStart"/>
+      <w:r>
+        <w:rPr>
+          <w:b w:val="0"/>
+          <w:bCs/>
+        </w:rPr>
+        <w:t>koji</w:t>
+      </w:r>
+      <w:proofErr w:type="spellEnd"/>
+      <w:r>
+        <w:rPr>
+          <w:b w:val="0"/>
+          <w:bCs/>
+        </w:rPr>
+        <w:t xml:space="preserve"> </w:t>
+      </w:r>
+      <w:proofErr w:type="spellStart"/>
+      <w:r>
+        <w:rPr>
+          <w:b w:val="0"/>
+          <w:bCs/>
+        </w:rPr>
+        <w:t>izvršava</w:t>
+      </w:r>
+      <w:proofErr w:type="spellEnd"/>
+      <w:r>
+        <w:rPr>
+          <w:b w:val="0"/>
+          <w:bCs/>
+        </w:rPr>
+        <w:t xml:space="preserve"> </w:t>
+      </w:r>
+      <w:r>
+        <w:rPr>
+          <w:b w:val="0"/>
+          <w:bCs/>
+          <w:i/>
+          <w:iCs/>
+        </w:rPr>
+        <w:t>Soft</w:t>
+      </w:r>
+      <w:r>
+        <w:rPr>
+          <w:b w:val="0"/>
+          <w:bCs/>
+        </w:rPr>
+        <w:t xml:space="preserve"> </w:t>
+      </w:r>
+      <w:proofErr w:type="spellStart"/>
+      <w:r>
+        <w:rPr>
+          <w:b w:val="0"/>
+          <w:bCs/>
+        </w:rPr>
+        <w:t>komponenta</w:t>
+      </w:r>
+      <w:proofErr w:type="spellEnd"/>
+    </w:p>
+    <w:p>
+      <w:pPr>
+        <w:ind w:firstLine="360"/>
+        <w:rPr>
+          <w:sz w:val="24"/>
+          <w:szCs w:val="22"/>
+          <w:lang w:val="sr-Latn-RS"/>
+        </w:rPr>
+      </w:pPr>
+      <w:r>
+        <w:rPr>
+          <w:sz w:val="24"/>
+          <w:szCs w:val="22"/>
+          <w:lang w:val="sr-Latn-RS"/>
+        </w:rPr>
+        <w:t>Hard komponenta izvršava dvodimenzionu Furijeovu transformaciju</w:t>
+      </w:r>
+      <w:r>
+        <w:rPr>
+          <w:sz w:val="24"/>
+          <w:szCs w:val="22"/>
+          <w:lang w:val="sr-Latn-RS"/>
+        </w:rPr>
+        <w:t xml:space="preserve">, koja je opisana u </w:t>
+      </w:r>
+      <w:r>
+        <w:rPr>
+          <w:sz w:val="24"/>
+          <w:szCs w:val="22"/>
+          <w:lang w:val="sr-Latn-RS"/>
+        </w:rPr>
+        <w:t>po</w:t>
+      </w:r>
+      <w:r>
+        <w:rPr>
+          <w:sz w:val="24"/>
+          <w:szCs w:val="22"/>
+          <w:lang w:val="sr-Latn-RS"/>
+        </w:rPr>
+        <w:t xml:space="preserve">glavljima </w:t>
+      </w:r>
+      <w:r>
+        <w:rPr>
+          <w:sz w:val="24"/>
+          <w:szCs w:val="22"/>
+          <w:lang w:val="sr-Latn-RS"/>
+        </w:rPr>
+        <w:t>2.4 i 2.5</w:t>
+      </w:r>
+      <w:r>
+        <w:rPr>
+          <w:sz w:val="24"/>
+          <w:szCs w:val="22"/>
+          <w:lang w:val="sr-Latn-RS"/>
+        </w:rPr>
+        <w:t xml:space="preserve">. </w:t>
+      </w:r>
+      <w:bookmarkStart w:id="19" w:name="_GoBack"/>
+      <w:bookmarkEnd w:id="19"/>
+    </w:p>
+    <w:p>
+      <w:pPr>
         <w:pStyle w:val="Heading2"/>
         <w:rPr>
           <w:szCs w:val="24"/>
           <w:lang w:val="sr-Latn-RS"/>
         </w:rPr>
       </w:pPr>
-      <w:bookmarkStart w:id="19" w:name="_Toc21743237"/>
       <w:r>
         <w:rPr>
           <w:szCs w:val="24"/>
           <w:lang w:val="sr-Latn-RS"/>
         </w:rPr>
-        <w:t xml:space="preserve">Implementacija </w:t>
-      </w:r>
-      <w:r>
-        <w:rPr>
-          <w:szCs w:val="24"/>
-          <w:lang w:val="sr-Latn-RS"/>
-        </w:rPr>
-        <w:t>Furijeove transformacije u dve dimenzije</w:t>
-      </w:r>
-      <w:r>
-        <w:rPr>
-          <w:szCs w:val="24"/>
-          <w:lang w:val="sr-Latn-RS"/>
-        </w:rPr>
-        <w:t xml:space="preserve"> u SystemC-u</w:t>
-      </w:r>
-      <w:bookmarkEnd w:id="19"/>
+        <w:t>Analiza modela posle particionisanja</w:t>
+      </w:r>
     </w:p>
     <w:p>
       <w:pPr>
@@ -34464,7 +35315,7 @@
                     <pic:cNvPicPr/>
                   </pic:nvPicPr>
                   <pic:blipFill>
-                    <a:blip r:embed="rId28"/>
+                    <a:blip r:embed="rId30"/>
                     <a:stretch>
                       <a:fillRect/>
                     </a:stretch>
@@ -35871,7 +36722,7 @@
                     </pic:cNvPicPr>
                   </pic:nvPicPr>
                   <pic:blipFill>
-                    <a:blip r:embed="rId29">
+                    <a:blip r:embed="rId31">
                       <a:extLst>
                         <a:ext uri="{28A0092B-C50C-407E-A947-70E740481C1C}">
                           <a14:useLocalDpi xmlns:a14="http://schemas.microsoft.com/office/drawing/2010/main" val="0"/>
@@ -36318,7 +37169,7 @@
                     </pic:cNvPicPr>
                   </pic:nvPicPr>
                   <pic:blipFill rotWithShape="1">
-                    <a:blip r:embed="rId30" cstate="print">
+                    <a:blip r:embed="rId32" cstate="print">
                       <a:extLst>
                         <a:ext uri="{28A0092B-C50C-407E-A947-70E740481C1C}">
                           <a14:useLocalDpi xmlns:a14="http://schemas.microsoft.com/office/drawing/2010/main" val="0"/>
@@ -39820,7 +40671,7 @@
                     </pic:cNvPicPr>
                   </pic:nvPicPr>
                   <pic:blipFill>
-                    <a:blip r:embed="rId31">
+                    <a:blip r:embed="rId33">
                       <a:extLst>
                         <a:ext uri="{28A0092B-C50C-407E-A947-70E740481C1C}">
                           <a14:useLocalDpi xmlns:a14="http://schemas.microsoft.com/office/drawing/2010/main" val="0"/>
@@ -40126,7 +40977,7 @@
                     </pic:cNvPicPr>
                   </pic:nvPicPr>
                   <pic:blipFill>
-                    <a:blip r:embed="rId32">
+                    <a:blip r:embed="rId34">
                       <a:extLst>
                         <a:ext uri="{28A0092B-C50C-407E-A947-70E740481C1C}">
                           <a14:useLocalDpi xmlns:a14="http://schemas.microsoft.com/office/drawing/2010/main" val="0"/>
@@ -41038,8 +41889,8 @@
           <w:lang w:val="sr-Latn-RS"/>
         </w:rPr>
         <w:sectPr>
-          <w:headerReference w:type="default" r:id="rId33"/>
-          <w:footerReference w:type="first" r:id="rId34"/>
+          <w:headerReference w:type="default" r:id="rId35"/>
+          <w:footerReference w:type="first" r:id="rId36"/>
           <w:type w:val="continuous"/>
           <w:pgSz w:w="11907" w:h="16840" w:code="9"/>
           <w:pgMar w:top="1134" w:right="1701" w:bottom="1418" w:left="2268" w:header="1440" w:footer="1440" w:gutter="0"/>
@@ -41589,29 +42440,10 @@
           <w:lang w:val="sr-Latn-RS"/>
         </w:rPr>
         <w:object w:dxaOrig="9360" w:dyaOrig="2854" w14:anchorId="5DB09EEB">
-          <v:shapetype id="_x0000_t75" coordsize="21600,21600" o:spt="75" o:preferrelative="t" path="m@4@5l@4@11@9@11@9@5xe" filled="f" stroked="f">
-            <v:stroke joinstyle="miter"/>
-            <v:formulas>
-              <v:f eqn="if lineDrawn pixelLineWidth 0"/>
-              <v:f eqn="sum @0 1 0"/>
-              <v:f eqn="sum 0 0 @1"/>
-              <v:f eqn="prod @2 1 2"/>
-              <v:f eqn="prod @3 21600 pixelWidth"/>
-              <v:f eqn="prod @3 21600 pixelHeight"/>
-              <v:f eqn="sum @0 0 1"/>
-              <v:f eqn="prod @6 1 2"/>
-              <v:f eqn="prod @7 21600 pixelWidth"/>
-              <v:f eqn="sum @8 21600 0"/>
-              <v:f eqn="prod @7 21600 pixelHeight"/>
-              <v:f eqn="sum @10 21600 0"/>
-            </v:formulas>
-            <v:path o:extrusionok="f" gradientshapeok="t" o:connecttype="rect"/>
-            <o:lock v:ext="edit" aspectratio="t"/>
-          </v:shapetype>
           <v:shape id="_x0000_i1025" type="#_x0000_t75" style="width:468pt;height:142.8pt" o:ole="">
-            <v:imagedata r:id="rId35" o:title=""/>
+            <v:imagedata r:id="rId37" o:title=""/>
           </v:shape>
-          <o:OLEObject Type="Embed" ProgID="Word.OpenDocumentText.12" ShapeID="_x0000_i1025" DrawAspect="Content" ObjectID="_1632978167" r:id="rId36"/>
+          <o:OLEObject Type="Embed" ProgID="Word.OpenDocumentText.12" ShapeID="_x0000_i1025" DrawAspect="Content" ObjectID="_1633182863" r:id="rId38"/>
         </w:object>
       </w:r>
     </w:p>
@@ -41657,7 +42489,7 @@
           <w:noProof/>
           <w:lang w:val="sr-Latn-RS"/>
         </w:rPr>
-        <w:t>1</w:t>
+        <w:t>2</w:t>
       </w:r>
       <w:r>
         <w:rPr>
@@ -42259,9 +43091,9 @@
         </w:rPr>
         <w:object w:dxaOrig="9360" w:dyaOrig="5844" w14:anchorId="49506B11">
           <v:shape id="_x0000_i1026" type="#_x0000_t75" style="width:468pt;height:292.2pt" o:ole="">
-            <v:imagedata r:id="rId37" o:title=""/>
+            <v:imagedata r:id="rId39" o:title=""/>
           </v:shape>
-          <o:OLEObject Type="Embed" ProgID="Word.OpenDocumentText.12" ShapeID="_x0000_i1026" DrawAspect="Content" ObjectID="_1632978168" r:id="rId38"/>
+          <o:OLEObject Type="Embed" ProgID="Word.OpenDocumentText.12" ShapeID="_x0000_i1026" DrawAspect="Content" ObjectID="_1633182864" r:id="rId40"/>
         </w:object>
       </w:r>
     </w:p>
@@ -42307,7 +43139,7 @@
           <w:noProof/>
           <w:lang w:val="sr-Latn-RS"/>
         </w:rPr>
-        <w:t>2</w:t>
+        <w:t>3</w:t>
       </w:r>
       <w:r>
         <w:rPr>
@@ -42947,8 +43779,8 @@
           <w:lang w:val="sr-Latn-RS"/>
         </w:rPr>
         <w:sectPr>
-          <w:headerReference w:type="default" r:id="rId39"/>
-          <w:footerReference w:type="first" r:id="rId40"/>
+          <w:headerReference w:type="default" r:id="rId41"/>
+          <w:footerReference w:type="first" r:id="rId42"/>
           <w:type w:val="continuous"/>
           <w:pgSz w:w="11907" w:h="16840" w:code="9"/>
           <w:pgMar w:top="1134" w:right="1701" w:bottom="1418" w:left="2268" w:header="1440" w:footer="1440" w:gutter="0"/>
@@ -42992,7 +43824,7 @@
                     <pic:cNvPicPr/>
                   </pic:nvPicPr>
                   <pic:blipFill>
-                    <a:blip r:embed="rId41">
+                    <a:blip r:embed="rId43">
                       <a:extLst>
                         <a:ext uri="{28A0092B-C50C-407E-A947-70E740481C1C}">
                           <a14:useLocalDpi xmlns:a14="http://schemas.microsoft.com/office/drawing/2010/main" val="0"/>
@@ -43400,7 +44232,7 @@
                     <pic:cNvPicPr/>
                   </pic:nvPicPr>
                   <pic:blipFill>
-                    <a:blip r:embed="rId42" cstate="print">
+                    <a:blip r:embed="rId44" cstate="print">
                       <a:extLst>
                         <a:ext uri="{28A0092B-C50C-407E-A947-70E740481C1C}">
                           <a14:useLocalDpi xmlns:a14="http://schemas.microsoft.com/office/drawing/2010/main" val="0"/>
@@ -45321,7 +46153,7 @@
                     <pic:cNvPicPr/>
                   </pic:nvPicPr>
                   <pic:blipFill>
-                    <a:blip r:embed="rId43">
+                    <a:blip r:embed="rId45">
                       <a:extLst>
                         <a:ext uri="{28A0092B-C50C-407E-A947-70E740481C1C}">
                           <a14:useLocalDpi xmlns:a14="http://schemas.microsoft.com/office/drawing/2010/main" val="0"/>
@@ -45732,7 +46564,7 @@
                     <pic:cNvPicPr/>
                   </pic:nvPicPr>
                   <pic:blipFill>
-                    <a:blip r:embed="rId44">
+                    <a:blip r:embed="rId46">
                       <a:extLst>
                         <a:ext uri="{28A0092B-C50C-407E-A947-70E740481C1C}">
                           <a14:useLocalDpi xmlns:a14="http://schemas.microsoft.com/office/drawing/2010/main" val="0"/>
@@ -46073,7 +46905,7 @@
                     <pic:cNvPicPr/>
                   </pic:nvPicPr>
                   <pic:blipFill rotWithShape="1">
-                    <a:blip r:embed="rId45">
+                    <a:blip r:embed="rId47">
                       <a:extLst>
                         <a:ext uri="{28A0092B-C50C-407E-A947-70E740481C1C}">
                           <a14:useLocalDpi xmlns:a14="http://schemas.microsoft.com/office/drawing/2010/main" val="0"/>
@@ -47077,7 +47909,7 @@
         </w:rPr>
         <w:br/>
       </w:r>
-      <w:hyperlink r:id="rId46" w:history="1">
+      <w:hyperlink r:id="rId48" w:history="1">
         <w:r>
           <w:rPr>
             <w:rStyle w:val="Hyperlink"/>
@@ -47105,13 +47937,7 @@
         <w:rPr>
           <w:lang w:val="sr-Latn-RS"/>
         </w:rPr>
-        <w:t xml:space="preserve">Rastislav Struharik, vežbe i predavanja za predmeta </w:t>
-      </w:r>
-      <w:r>
-        <w:rPr>
-          <w:lang w:val="sr-Latn-RS"/>
-        </w:rPr>
-        <w:t>Funkcionalna verifikacija</w:t>
+        <w:t>Rastislav Struharik, vežbe i predavanja za predmeta Funkcionalna verifikacija</w:t>
       </w:r>
       <w:r>
         <w:rPr>
@@ -47119,27 +47945,13 @@
         </w:rPr>
         <w:br/>
       </w:r>
-      <w:hyperlink r:id="rId47" w:history="1">
+      <w:hyperlink r:id="rId49" w:history="1">
         <w:r>
           <w:rPr>
             <w:rStyle w:val="Hyperlink"/>
             <w:lang w:val="sr-Latn-RS"/>
           </w:rPr>
-          <w:t>https://www.elektronika.ftn.uns.ac.rs/</w:t>
-        </w:r>
-        <w:r>
-          <w:rPr>
-            <w:rStyle w:val="Hyperlink"/>
-            <w:lang w:val="sr-Latn-RS"/>
-          </w:rPr>
-          <w:t>funkcionalna-verifikacija</w:t>
-        </w:r>
-        <w:r>
-          <w:rPr>
-            <w:rStyle w:val="Hyperlink"/>
-            <w:lang w:val="sr-Latn-RS"/>
-          </w:rPr>
-          <w:t>/specifikacija/specifikacija-predmeta/</w:t>
+          <w:t>https://www.elektronika.ftn.uns.ac.rs/funkcionalna-verifikacija/specifikacija/specifikacija-predmeta/</w:t>
         </w:r>
       </w:hyperlink>
       <w:r>
@@ -47161,19 +47973,7 @@
         <w:rPr>
           <w:lang w:val="sr-Latn-RS"/>
         </w:rPr>
-        <w:t>Vuk Vranjković</w:t>
-      </w:r>
-      <w:r>
-        <w:rPr>
-          <w:lang w:val="sr-Latn-RS"/>
-        </w:rPr>
-        <w:t xml:space="preserve">, vežbe i predavanja za predmeta Projektovanje </w:t>
-      </w:r>
-      <w:r>
-        <w:rPr>
-          <w:lang w:val="sr-Latn-RS"/>
-        </w:rPr>
-        <w:t xml:space="preserve">elektronskih uređaja na sistemskom nivou </w:t>
+        <w:t xml:space="preserve">Vuk Vranjković, vežbe i predavanja za predmeta Projektovanje elektronskih uređaja na sistemskom nivou </w:t>
       </w:r>
       <w:r>
         <w:rPr>
@@ -47181,7 +47981,7 @@
         </w:rPr>
         <w:br/>
       </w:r>
-      <w:hyperlink r:id="rId48" w:history="1">
+      <w:hyperlink r:id="rId50" w:history="1">
         <w:r>
           <w:rPr>
             <w:rStyle w:val="Hyperlink"/>
@@ -47299,7 +48099,7 @@
           <w:lang w:val="sr-Latn-RS"/>
         </w:rPr>
       </w:pPr>
-      <w:hyperlink r:id="rId49" w:history="1">
+      <w:hyperlink r:id="rId51" w:history="1">
         <w:r>
           <w:rPr>
             <w:rStyle w:val="Hyperlink"/>
@@ -47316,7 +48116,7 @@
       </w:r>
     </w:p>
     <w:sectPr>
-      <w:headerReference w:type="even" r:id="rId50"/>
+      <w:headerReference w:type="even" r:id="rId52"/>
       <w:pgSz w:w="11907" w:h="16840" w:code="9"/>
       <w:pgMar w:top="1134" w:right="1701" w:bottom="1418" w:left="2268" w:header="1440" w:footer="1440" w:gutter="0"/>
       <w:cols w:space="708"/>
@@ -53088,7 +53888,7 @@
 </file>
 
 <file path=customXml/itemProps1.xml><?xml version="1.0" encoding="utf-8"?>
-<ds:datastoreItem xmlns:ds="http://schemas.openxmlformats.org/officeDocument/2006/customXml" ds:itemID="{1EA3267F-78FF-4271-B072-A15E8F22CBCE}">
+<ds:datastoreItem xmlns:ds="http://schemas.openxmlformats.org/officeDocument/2006/customXml" ds:itemID="{2612A604-512E-4C62-AA98-CCD46231FE1C}">
   <ds:schemaRefs>
     <ds:schemaRef ds:uri="http://schemas.openxmlformats.org/officeDocument/2006/bibliography"/>
   </ds:schemaRefs>

</xml_diff>